<commit_message>
Generated new files for the microburst-microburst and microburst-random MC noise baseline simulations.
</commit_message>
<xml_diff>
--- a/docs/2019-02-04_statistical_noise_baseline_calculation.docx
+++ b/docs/2019-02-04_statistical_noise_baseline_calculation.docx
@@ -81,14 +81,265 @@
           <w:szCs w:val="28"/>
         </w:rPr>
         <w:tab/>
-        <w:t xml:space="preserve">This report describes the procedure taken to calculate the statistical noise baseline in the AC6 data. The motivation for this analysis is </w:t>
-      </w:r>
-      <w:r>
-        <w:rPr>
-          <w:sz w:val="28"/>
-          <w:szCs w:val="28"/>
-        </w:rPr>
-        <w:t xml:space="preserve">to estimate how often (or fraction of the time) that a cross-correlation (CC) above a certain threshold is due to random chance is not physically connected. The basic approach here is to look for times when AC6-A (since it has more 10 Hz data) was in </w:t>
+      </w:r>
+      <w:r>
+        <w:rPr>
+          <w:sz w:val="24"/>
+          <w:szCs w:val="24"/>
+        </w:rPr>
+        <w:t xml:space="preserve">This report describes the procedure taken to calculate the statistical noise baseline in the AC6 data. The motivation for this analysis is to estimate how often (or fraction of the time) that a cross-correlation (CC) above a certain threshold is due to random chance is not physically connected. </w:t>
+      </w:r>
+    </w:p>
+    <w:p>
+      <w:pPr>
+        <w:pStyle w:val="Normal"/>
+        <w:jc w:val="left"/>
+        <w:rPr>
+          <w:sz w:val="24"/>
+          <w:szCs w:val="24"/>
+        </w:rPr>
+      </w:pPr>
+      <w:r>
+        <w:rPr>
+          <w:sz w:val="24"/>
+          <w:szCs w:val="24"/>
+        </w:rPr>
+        <w:tab/>
+        <w:t xml:space="preserve">The </w:t>
+      </w:r>
+      <w:r>
+        <w:rPr>
+          <w:sz w:val="24"/>
+          <w:szCs w:val="24"/>
+        </w:rPr>
+        <w:t>general</w:t>
+      </w:r>
+      <w:r>
+        <w:rPr>
+          <w:sz w:val="24"/>
+          <w:szCs w:val="24"/>
+        </w:rPr>
+        <w:t xml:space="preserve"> approach here is to </w:t>
+      </w:r>
+      <w:r>
+        <w:rPr>
+          <w:sz w:val="24"/>
+          <w:szCs w:val="24"/>
+        </w:rPr>
+        <w:t>first bin AC6-A (since it has more 10 Hz data) dos1 counts</w:t>
+      </w:r>
+      <w:r>
+        <w:rPr>
+          <w:sz w:val="24"/>
+          <w:szCs w:val="24"/>
+        </w:rPr>
+        <w:t xml:space="preserve"> when </w:t>
+      </w:r>
+      <w:r>
+        <w:rPr>
+          <w:sz w:val="24"/>
+          <w:szCs w:val="24"/>
+        </w:rPr>
+        <w:t xml:space="preserve">it </w:t>
+      </w:r>
+      <w:r>
+        <w:rPr>
+          <w:sz w:val="24"/>
+          <w:szCs w:val="24"/>
+        </w:rPr>
+        <w:t xml:space="preserve">was in </w:t>
+      </w:r>
+      <w:r>
+        <w:rPr>
+          <w:sz w:val="24"/>
+          <w:szCs w:val="24"/>
+        </w:rPr>
+        <w:t xml:space="preserve">a similar magnetospheric location and condition. The binning was implemented by saving the counts from each bin into its own file in the data/binned_counts/ folder. An example filename is “AC6_counts_4_L_5_9_MLT_10_300_AE_400.csv”. </w:t>
+      </w:r>
+    </w:p>
+    <w:p>
+      <w:pPr>
+        <w:pStyle w:val="Normal"/>
+        <w:jc w:val="left"/>
+        <w:rPr>
+          <w:sz w:val="24"/>
+          <w:szCs w:val="24"/>
+        </w:rPr>
+      </w:pPr>
+      <w:r>
+        <w:rPr>
+          <w:sz w:val="24"/>
+          <w:szCs w:val="24"/>
+        </w:rPr>
+      </w:r>
+    </w:p>
+    <w:p>
+      <w:pPr>
+        <w:pStyle w:val="Normal"/>
+        <w:jc w:val="left"/>
+        <w:rPr>
+          <w:sz w:val="24"/>
+          <w:szCs w:val="24"/>
+        </w:rPr>
+      </w:pPr>
+      <w:r>
+        <w:rPr>
+          <w:sz w:val="24"/>
+          <w:szCs w:val="24"/>
+        </w:rPr>
+        <w:t>Then for each bin I CCd data in three different regimes with varying realism, random-random, microburst-random, and microburst-microburst CCs.</w:t>
+      </w:r>
+    </w:p>
+    <w:p>
+      <w:pPr>
+        <w:pStyle w:val="Normal"/>
+        <w:jc w:val="left"/>
+        <w:rPr>
+          <w:sz w:val="24"/>
+          <w:szCs w:val="24"/>
+        </w:rPr>
+      </w:pPr>
+      <w:r>
+        <w:rPr>
+          <w:sz w:val="24"/>
+          <w:szCs w:val="24"/>
+        </w:rPr>
+      </w:r>
+    </w:p>
+    <w:p>
+      <w:pPr>
+        <w:pStyle w:val="Normal"/>
+        <w:jc w:val="left"/>
+        <w:rPr>
+          <w:sz w:val="24"/>
+          <w:szCs w:val="24"/>
+        </w:rPr>
+      </w:pPr>
+      <w:r>
+        <w:rPr>
+          <w:sz w:val="24"/>
+          <w:szCs w:val="24"/>
+        </w:rPr>
+        <w:t xml:space="preserve"> </w:t>
+      </w:r>
+      <w:r>
+        <w:rPr>
+          <w:sz w:val="24"/>
+          <w:szCs w:val="24"/>
+        </w:rPr>
+        <w:t xml:space="preserve">For the “similar” location and conditions, I defined bins in L, MLT, and AE. Currently, the bins are: </w:t>
+      </w:r>
+    </w:p>
+    <w:p>
+      <w:pPr>
+        <w:pStyle w:val="Normal"/>
+        <w:jc w:val="left"/>
+        <w:rPr>
+          <w:sz w:val="24"/>
+          <w:szCs w:val="24"/>
+        </w:rPr>
+      </w:pPr>
+      <w:r>
+        <w:rPr>
+          <w:sz w:val="24"/>
+          <w:szCs w:val="24"/>
+        </w:rPr>
+      </w:r>
+    </w:p>
+    <w:p>
+      <w:pPr>
+        <w:pStyle w:val="Normal"/>
+        <w:numPr>
+          <w:ilvl w:val="0"/>
+          <w:numId w:val="1"/>
+        </w:numPr>
+        <w:jc w:val="both"/>
+        <w:rPr>
+          <w:sz w:val="24"/>
+          <w:szCs w:val="24"/>
+        </w:rPr>
+      </w:pPr>
+      <w:r>
+        <w:rPr>
+          <w:sz w:val="24"/>
+          <w:szCs w:val="24"/>
+        </w:rPr>
+        <w:t xml:space="preserve">L = {4, 5, 6, 7, 8}, </w:t>
+      </w:r>
+    </w:p>
+    <w:p>
+      <w:pPr>
+        <w:pStyle w:val="Normal"/>
+        <w:numPr>
+          <w:ilvl w:val="0"/>
+          <w:numId w:val="1"/>
+        </w:numPr>
+        <w:jc w:val="both"/>
+        <w:rPr>
+          <w:sz w:val="24"/>
+          <w:szCs w:val="24"/>
+        </w:rPr>
+      </w:pPr>
+      <w:r>
+        <w:rPr>
+          <w:sz w:val="24"/>
+          <w:szCs w:val="24"/>
+        </w:rPr>
+        <w:t>MLT = {0, 1, 2, 3,… 14}</w:t>
+      </w:r>
+    </w:p>
+    <w:p>
+      <w:pPr>
+        <w:pStyle w:val="Normal"/>
+        <w:numPr>
+          <w:ilvl w:val="0"/>
+          <w:numId w:val="1"/>
+        </w:numPr>
+        <w:jc w:val="both"/>
+        <w:rPr>
+          <w:sz w:val="24"/>
+          <w:szCs w:val="24"/>
+        </w:rPr>
+      </w:pPr>
+      <w:r>
+        <w:rPr>
+          <w:sz w:val="24"/>
+          <w:szCs w:val="24"/>
+        </w:rPr>
+        <w:t>AE = {100, 200, 300, 400, 500}</w:t>
+      </w:r>
+    </w:p>
+    <w:p>
+      <w:pPr>
+        <w:pStyle w:val="Normal"/>
+        <w:jc w:val="both"/>
+        <w:rPr>
+          <w:sz w:val="24"/>
+          <w:szCs w:val="24"/>
+        </w:rPr>
+      </w:pPr>
+      <w:r>
+        <w:rPr>
+          <w:sz w:val="24"/>
+          <w:szCs w:val="24"/>
+        </w:rPr>
+      </w:r>
+    </w:p>
+    <w:p>
+      <w:pPr>
+        <w:pStyle w:val="Normal"/>
+        <w:jc w:val="both"/>
+        <w:rPr>
+          <w:sz w:val="24"/>
+          <w:szCs w:val="24"/>
+        </w:rPr>
+      </w:pPr>
+      <w:r>
+        <w:rPr>
+          <w:sz w:val="24"/>
+          <w:szCs w:val="24"/>
+        </w:rPr>
+        <w:t xml:space="preserve">The first step </w:t>
       </w:r>
     </w:p>
     <w:sectPr>
@@ -104,6 +355,255 @@
 </w:document>
 </file>
 
+<file path=word/numbering.xml><?xml version="1.0" encoding="utf-8"?>
+<w:numbering xmlns:w="http://schemas.openxmlformats.org/wordprocessingml/2006/main" xmlns:o="urn:schemas-microsoft-com:office:office" xmlns:r="http://schemas.openxmlformats.org/officeDocument/2006/relationships" xmlns:v="urn:schemas-microsoft-com:vml">
+  <w:abstractNum w:abstractNumId="1">
+    <w:lvl w:ilvl="0">
+      <w:start w:val="1"/>
+      <w:numFmt w:val="bullet"/>
+      <w:lvlText w:val=""/>
+      <w:lvlJc w:val="left"/>
+      <w:pPr>
+        <w:tabs>
+          <w:tab w:val="num" w:pos="720"/>
+        </w:tabs>
+        <w:ind w:left="720" w:hanging="360"/>
+      </w:pPr>
+      <w:rPr>
+        <w:rFonts w:ascii="Symbol" w:hAnsi="Symbol" w:cs="Symbol" w:hint="default"/>
+        <w:rFonts w:cs="OpenSymbol"/>
+      </w:rPr>
+    </w:lvl>
+    <w:lvl w:ilvl="1">
+      <w:start w:val="1"/>
+      <w:numFmt w:val="bullet"/>
+      <w:lvlText w:val="◦"/>
+      <w:lvlJc w:val="left"/>
+      <w:pPr>
+        <w:tabs>
+          <w:tab w:val="num" w:pos="1080"/>
+        </w:tabs>
+        <w:ind w:left="1080" w:hanging="360"/>
+      </w:pPr>
+      <w:rPr>
+        <w:rFonts w:ascii="OpenSymbol" w:hAnsi="OpenSymbol" w:cs="OpenSymbol" w:hint="default"/>
+        <w:rFonts w:cs="OpenSymbol"/>
+      </w:rPr>
+    </w:lvl>
+    <w:lvl w:ilvl="2">
+      <w:start w:val="1"/>
+      <w:numFmt w:val="bullet"/>
+      <w:lvlText w:val="▪"/>
+      <w:lvlJc w:val="left"/>
+      <w:pPr>
+        <w:tabs>
+          <w:tab w:val="num" w:pos="1440"/>
+        </w:tabs>
+        <w:ind w:left="1440" w:hanging="360"/>
+      </w:pPr>
+      <w:rPr>
+        <w:rFonts w:ascii="OpenSymbol" w:hAnsi="OpenSymbol" w:cs="OpenSymbol" w:hint="default"/>
+        <w:rFonts w:cs="OpenSymbol"/>
+      </w:rPr>
+    </w:lvl>
+    <w:lvl w:ilvl="3">
+      <w:start w:val="1"/>
+      <w:numFmt w:val="bullet"/>
+      <w:lvlText w:val=""/>
+      <w:lvlJc w:val="left"/>
+      <w:pPr>
+        <w:tabs>
+          <w:tab w:val="num" w:pos="1800"/>
+        </w:tabs>
+        <w:ind w:left="1800" w:hanging="360"/>
+      </w:pPr>
+      <w:rPr>
+        <w:rFonts w:ascii="Symbol" w:hAnsi="Symbol" w:cs="Symbol" w:hint="default"/>
+        <w:rFonts w:cs="OpenSymbol"/>
+      </w:rPr>
+    </w:lvl>
+    <w:lvl w:ilvl="4">
+      <w:start w:val="1"/>
+      <w:numFmt w:val="bullet"/>
+      <w:lvlText w:val="◦"/>
+      <w:lvlJc w:val="left"/>
+      <w:pPr>
+        <w:tabs>
+          <w:tab w:val="num" w:pos="2160"/>
+        </w:tabs>
+        <w:ind w:left="2160" w:hanging="360"/>
+      </w:pPr>
+      <w:rPr>
+        <w:rFonts w:ascii="OpenSymbol" w:hAnsi="OpenSymbol" w:cs="OpenSymbol" w:hint="default"/>
+        <w:rFonts w:cs="OpenSymbol"/>
+      </w:rPr>
+    </w:lvl>
+    <w:lvl w:ilvl="5">
+      <w:start w:val="1"/>
+      <w:numFmt w:val="bullet"/>
+      <w:lvlText w:val="▪"/>
+      <w:lvlJc w:val="left"/>
+      <w:pPr>
+        <w:tabs>
+          <w:tab w:val="num" w:pos="2520"/>
+        </w:tabs>
+        <w:ind w:left="2520" w:hanging="360"/>
+      </w:pPr>
+      <w:rPr>
+        <w:rFonts w:ascii="OpenSymbol" w:hAnsi="OpenSymbol" w:cs="OpenSymbol" w:hint="default"/>
+        <w:rFonts w:cs="OpenSymbol"/>
+      </w:rPr>
+    </w:lvl>
+    <w:lvl w:ilvl="6">
+      <w:start w:val="1"/>
+      <w:numFmt w:val="bullet"/>
+      <w:lvlText w:val=""/>
+      <w:lvlJc w:val="left"/>
+      <w:pPr>
+        <w:tabs>
+          <w:tab w:val="num" w:pos="2880"/>
+        </w:tabs>
+        <w:ind w:left="2880" w:hanging="360"/>
+      </w:pPr>
+      <w:rPr>
+        <w:rFonts w:ascii="Symbol" w:hAnsi="Symbol" w:cs="Symbol" w:hint="default"/>
+        <w:rFonts w:cs="OpenSymbol"/>
+      </w:rPr>
+    </w:lvl>
+    <w:lvl w:ilvl="7">
+      <w:start w:val="1"/>
+      <w:numFmt w:val="bullet"/>
+      <w:lvlText w:val="◦"/>
+      <w:lvlJc w:val="left"/>
+      <w:pPr>
+        <w:tabs>
+          <w:tab w:val="num" w:pos="3240"/>
+        </w:tabs>
+        <w:ind w:left="3240" w:hanging="360"/>
+      </w:pPr>
+      <w:rPr>
+        <w:rFonts w:ascii="OpenSymbol" w:hAnsi="OpenSymbol" w:cs="OpenSymbol" w:hint="default"/>
+        <w:rFonts w:cs="OpenSymbol"/>
+      </w:rPr>
+    </w:lvl>
+    <w:lvl w:ilvl="8">
+      <w:start w:val="1"/>
+      <w:numFmt w:val="bullet"/>
+      <w:lvlText w:val="▪"/>
+      <w:lvlJc w:val="left"/>
+      <w:pPr>
+        <w:tabs>
+          <w:tab w:val="num" w:pos="3600"/>
+        </w:tabs>
+        <w:ind w:left="3600" w:hanging="360"/>
+      </w:pPr>
+      <w:rPr>
+        <w:rFonts w:ascii="OpenSymbol" w:hAnsi="OpenSymbol" w:cs="OpenSymbol" w:hint="default"/>
+        <w:rFonts w:cs="OpenSymbol"/>
+      </w:rPr>
+    </w:lvl>
+  </w:abstractNum>
+  <w:abstractNum w:abstractNumId="2">
+    <w:lvl w:ilvl="0">
+      <w:start w:val="1"/>
+      <w:numFmt w:val="none"/>
+      <w:suff w:val="nothing"/>
+      <w:lvlText w:val=""/>
+      <w:lvlJc w:val="left"/>
+      <w:pPr>
+        <w:ind w:left="0" w:hanging="0"/>
+      </w:pPr>
+    </w:lvl>
+    <w:lvl w:ilvl="1">
+      <w:start w:val="1"/>
+      <w:numFmt w:val="none"/>
+      <w:suff w:val="nothing"/>
+      <w:lvlText w:val=""/>
+      <w:lvlJc w:val="left"/>
+      <w:pPr>
+        <w:ind w:left="0" w:hanging="0"/>
+      </w:pPr>
+    </w:lvl>
+    <w:lvl w:ilvl="2">
+      <w:start w:val="1"/>
+      <w:numFmt w:val="none"/>
+      <w:suff w:val="nothing"/>
+      <w:lvlText w:val=""/>
+      <w:lvlJc w:val="left"/>
+      <w:pPr>
+        <w:ind w:left="0" w:hanging="0"/>
+      </w:pPr>
+    </w:lvl>
+    <w:lvl w:ilvl="3">
+      <w:start w:val="1"/>
+      <w:numFmt w:val="none"/>
+      <w:suff w:val="nothing"/>
+      <w:lvlText w:val=""/>
+      <w:lvlJc w:val="left"/>
+      <w:pPr>
+        <w:ind w:left="0" w:hanging="0"/>
+      </w:pPr>
+    </w:lvl>
+    <w:lvl w:ilvl="4">
+      <w:start w:val="1"/>
+      <w:numFmt w:val="none"/>
+      <w:suff w:val="nothing"/>
+      <w:lvlText w:val=""/>
+      <w:lvlJc w:val="left"/>
+      <w:pPr>
+        <w:ind w:left="0" w:hanging="0"/>
+      </w:pPr>
+    </w:lvl>
+    <w:lvl w:ilvl="5">
+      <w:start w:val="1"/>
+      <w:numFmt w:val="none"/>
+      <w:suff w:val="nothing"/>
+      <w:lvlText w:val=""/>
+      <w:lvlJc w:val="left"/>
+      <w:pPr>
+        <w:ind w:left="0" w:hanging="0"/>
+      </w:pPr>
+    </w:lvl>
+    <w:lvl w:ilvl="6">
+      <w:start w:val="1"/>
+      <w:numFmt w:val="none"/>
+      <w:suff w:val="nothing"/>
+      <w:lvlText w:val=""/>
+      <w:lvlJc w:val="left"/>
+      <w:pPr>
+        <w:ind w:left="0" w:hanging="0"/>
+      </w:pPr>
+    </w:lvl>
+    <w:lvl w:ilvl="7">
+      <w:start w:val="1"/>
+      <w:numFmt w:val="none"/>
+      <w:suff w:val="nothing"/>
+      <w:lvlText w:val=""/>
+      <w:lvlJc w:val="left"/>
+      <w:pPr>
+        <w:ind w:left="0" w:hanging="0"/>
+      </w:pPr>
+    </w:lvl>
+    <w:lvl w:ilvl="8">
+      <w:start w:val="1"/>
+      <w:numFmt w:val="none"/>
+      <w:suff w:val="nothing"/>
+      <w:lvlText w:val=""/>
+      <w:lvlJc w:val="left"/>
+      <w:pPr>
+        <w:ind w:left="0" w:hanging="0"/>
+      </w:pPr>
+    </w:lvl>
+  </w:abstractNum>
+  <w:num w:numId="1">
+    <w:abstractNumId w:val="1"/>
+  </w:num>
+  <w:num w:numId="2">
+    <w:abstractNumId w:val="2"/>
+  </w:num>
+</w:numbering>
+</file>
+
 <file path=word/styles.xml><?xml version="1.0" encoding="utf-8"?>
 <w:styles xmlns:w="http://schemas.openxmlformats.org/wordprocessingml/2006/main" xmlns:w14="http://schemas.microsoft.com/office/word/2010/wordml" xmlns:mc="http://schemas.openxmlformats.org/markup-compatibility/2006" mc:Ignorable="w14">
   <w:docDefaults>
@@ -111,6 +611,7 @@
       <w:rPr>
         <w:rFonts w:ascii="Liberation Serif" w:hAnsi="Liberation Serif" w:eastAsia="WenQuanYi Micro Hei" w:cs="Lohit Devanagari"/>
         <w:kern w:val="2"/>
+        <w:sz w:val="20"/>
         <w:szCs w:val="24"/>
         <w:lang w:val="en-US" w:eastAsia="zh-CN" w:bidi="hi-IN"/>
       </w:rPr>
@@ -134,6 +635,13 @@
       <w:sz w:val="24"/>
       <w:szCs w:val="24"/>
       <w:lang w:val="en-US" w:eastAsia="zh-CN" w:bidi="hi-IN"/>
+    </w:rPr>
+  </w:style>
+  <w:style w:type="character" w:styleId="Bullets">
+    <w:name w:val="Bullets"/>
+    <w:qFormat/>
+    <w:rPr>
+      <w:rFonts w:ascii="OpenSymbol" w:hAnsi="OpenSymbol" w:eastAsia="OpenSymbol" w:cs="OpenSymbol"/>
     </w:rPr>
   </w:style>
   <w:style w:type="paragraph" w:styleId="Heading">

</xml_diff>

<commit_message>
Still writing the documentation.
</commit_message>
<xml_diff>
--- a/docs/2019-02-04_statistical_noise_baseline_calculation.docx
+++ b/docs/2019-02-04_statistical_noise_baseline_calculation.docx
@@ -89,15 +89,70 @@
         </w:rPr>
         <w:t xml:space="preserve">This report describes the procedure taken to calculate the statistical noise baseline in the AC6 data. The motivation for this analysis is to estimate how often (or fraction of the time) that a cross-correlation (CC) above a certain threshold is due to random chance is not physically connected. </w:t>
       </w:r>
-    </w:p>
-    <w:p>
-      <w:pPr>
-        <w:pStyle w:val="Normal"/>
-        <w:jc w:val="left"/>
-        <w:rPr>
-          <w:sz w:val="24"/>
-          <w:szCs w:val="24"/>
-        </w:rPr>
+      <w:r>
+        <w:rPr>
+          <w:sz w:val="24"/>
+          <w:szCs w:val="24"/>
+        </w:rPr>
+        <w:t>This will help identify where in the Cumulative Distribution Function (CDF) plots the coincident events are just due to random chance and not anything truly physical.</w:t>
+      </w:r>
+    </w:p>
+    <w:p>
+      <w:pPr>
+        <w:pStyle w:val="Normal"/>
+        <w:jc w:val="left"/>
+        <w:rPr>
+          <w:sz w:val="24"/>
+          <w:szCs w:val="24"/>
+        </w:rPr>
+      </w:pPr>
+      <w:r>
+        <w:rPr/>
+      </w:r>
+    </w:p>
+    <w:p>
+      <w:pPr>
+        <w:pStyle w:val="Normal"/>
+        <w:jc w:val="left"/>
+        <w:rPr>
+          <w:b/>
+          <w:b/>
+          <w:bCs/>
+        </w:rPr>
+      </w:pPr>
+      <w:r>
+        <w:rPr>
+          <w:b/>
+          <w:bCs/>
+          <w:sz w:val="24"/>
+          <w:szCs w:val="24"/>
+        </w:rPr>
+        <w:t xml:space="preserve">Count </w:t>
+      </w:r>
+      <w:r>
+        <w:rPr>
+          <w:b/>
+          <w:bCs/>
+          <w:sz w:val="24"/>
+          <w:szCs w:val="24"/>
+        </w:rPr>
+        <w:t>B</w:t>
+      </w:r>
+      <w:r>
+        <w:rPr>
+          <w:b/>
+          <w:bCs/>
+          <w:sz w:val="24"/>
+          <w:szCs w:val="24"/>
+        </w:rPr>
+        <w:t>inning Procedure</w:t>
+      </w:r>
+    </w:p>
+    <w:p>
+      <w:pPr>
+        <w:pStyle w:val="Normal"/>
+        <w:jc w:val="left"/>
+        <w:rPr/>
       </w:pPr>
       <w:r>
         <w:rPr>
@@ -105,129 +160,84 @@
           <w:szCs w:val="24"/>
         </w:rPr>
         <w:tab/>
-        <w:t xml:space="preserve">The </w:t>
-      </w:r>
-      <w:r>
-        <w:rPr>
-          <w:sz w:val="24"/>
-          <w:szCs w:val="24"/>
-        </w:rPr>
-        <w:t>general</w:t>
-      </w:r>
-      <w:r>
-        <w:rPr>
-          <w:sz w:val="24"/>
-          <w:szCs w:val="24"/>
-        </w:rPr>
-        <w:t xml:space="preserve"> approach here is to </w:t>
-      </w:r>
-      <w:r>
-        <w:rPr>
-          <w:sz w:val="24"/>
-          <w:szCs w:val="24"/>
-        </w:rPr>
-        <w:t>first bin AC6-A (since it has more 10 Hz data) dos1 counts</w:t>
-      </w:r>
-      <w:r>
-        <w:rPr>
-          <w:sz w:val="24"/>
-          <w:szCs w:val="24"/>
-        </w:rPr>
-        <w:t xml:space="preserve"> when </w:t>
-      </w:r>
-      <w:r>
-        <w:rPr>
-          <w:sz w:val="24"/>
-          <w:szCs w:val="24"/>
-        </w:rPr>
-        <w:t xml:space="preserve">it </w:t>
-      </w:r>
-      <w:r>
-        <w:rPr>
-          <w:sz w:val="24"/>
-          <w:szCs w:val="24"/>
-        </w:rPr>
-        <w:t xml:space="preserve">was in </w:t>
-      </w:r>
-      <w:r>
-        <w:rPr>
-          <w:sz w:val="24"/>
-          <w:szCs w:val="24"/>
-        </w:rPr>
-        <w:t xml:space="preserve">a similar magnetospheric location and condition. The binning was implemented by saving the counts from each bin into its own file in the data/binned_counts/ folder. An example filename is “AC6_counts_4_L_5_9_MLT_10_300_AE_400.csv”. </w:t>
-      </w:r>
-    </w:p>
-    <w:p>
-      <w:pPr>
-        <w:pStyle w:val="Normal"/>
-        <w:jc w:val="left"/>
-        <w:rPr>
-          <w:sz w:val="24"/>
-          <w:szCs w:val="24"/>
-        </w:rPr>
-      </w:pPr>
-      <w:r>
-        <w:rPr>
-          <w:sz w:val="24"/>
-          <w:szCs w:val="24"/>
-        </w:rPr>
-      </w:r>
-    </w:p>
-    <w:p>
-      <w:pPr>
-        <w:pStyle w:val="Normal"/>
-        <w:jc w:val="left"/>
-        <w:rPr>
-          <w:sz w:val="24"/>
-          <w:szCs w:val="24"/>
-        </w:rPr>
-      </w:pPr>
-      <w:r>
-        <w:rPr>
-          <w:sz w:val="24"/>
-          <w:szCs w:val="24"/>
-        </w:rPr>
-        <w:t>Then for each bin I CCd data in three different regimes with varying realism, random-random, microburst-random, and microburst-microburst CCs.</w:t>
-      </w:r>
-    </w:p>
-    <w:p>
-      <w:pPr>
-        <w:pStyle w:val="Normal"/>
-        <w:jc w:val="left"/>
-        <w:rPr>
-          <w:sz w:val="24"/>
-          <w:szCs w:val="24"/>
-        </w:rPr>
-      </w:pPr>
-      <w:r>
-        <w:rPr>
-          <w:sz w:val="24"/>
-          <w:szCs w:val="24"/>
-        </w:rPr>
-      </w:r>
-    </w:p>
-    <w:p>
-      <w:pPr>
-        <w:pStyle w:val="Normal"/>
-        <w:jc w:val="left"/>
-        <w:rPr>
-          <w:sz w:val="24"/>
-          <w:szCs w:val="24"/>
-        </w:rPr>
-      </w:pPr>
-      <w:r>
-        <w:rPr>
-          <w:sz w:val="24"/>
-          <w:szCs w:val="24"/>
-        </w:rPr>
-        <w:t xml:space="preserve"> </w:t>
-      </w:r>
-      <w:r>
-        <w:rPr>
-          <w:sz w:val="24"/>
-          <w:szCs w:val="24"/>
-        </w:rPr>
-        <w:t xml:space="preserve">For the “similar” location and conditions, I defined bins in L, MLT, and AE. Currently, the bins are: </w:t>
+        <w:t xml:space="preserve">The general approach here is to first bin AC6-A (since it has more 10 Hz data) dos1 counts </w:t>
+      </w:r>
+      <w:r>
+        <w:rPr>
+          <w:sz w:val="24"/>
+          <w:szCs w:val="24"/>
+        </w:rPr>
+        <w:t xml:space="preserve">at a </w:t>
+      </w:r>
+      <w:r>
+        <w:rPr>
+          <w:sz w:val="24"/>
+          <w:szCs w:val="24"/>
+        </w:rPr>
+        <w:t xml:space="preserve">similar magnetospheric location and condition. The binning was implemented by </w:t>
+      </w:r>
+      <w:r>
+        <w:rPr>
+          <w:sz w:val="24"/>
+          <w:szCs w:val="24"/>
+        </w:rPr>
+        <w:t xml:space="preserve">looping over every day with AC6A 10 Hz data, binning </w:t>
+      </w:r>
+      <w:r>
+        <w:rPr>
+          <w:sz w:val="24"/>
+          <w:szCs w:val="24"/>
+        </w:rPr>
+        <w:t xml:space="preserve">the counts by Lm_OPQ, MLT_OPQ, and AE. The AE data was appended to the file using minute cadence AE files. The binned counts were saved </w:t>
+      </w:r>
+      <w:r>
+        <w:rPr>
+          <w:sz w:val="24"/>
+          <w:szCs w:val="24"/>
+        </w:rPr>
+        <w:t xml:space="preserve">into its own file in the data/binned_counts/ folder. </w:t>
+      </w:r>
+      <w:r>
+        <w:rPr>
+          <w:sz w:val="24"/>
+          <w:szCs w:val="24"/>
+        </w:rPr>
+        <w:t>Here is an</w:t>
+      </w:r>
+      <w:r>
+        <w:rPr>
+          <w:sz w:val="24"/>
+          <w:szCs w:val="24"/>
+        </w:rPr>
+        <w:t xml:space="preserve"> example filename </w:t>
+      </w:r>
+      <w:r>
+        <w:rPr>
+          <w:sz w:val="24"/>
+          <w:szCs w:val="24"/>
+        </w:rPr>
+        <w:t>that designates what bin’s counts are in contained whithin</w:t>
+      </w:r>
+      <w:r>
+        <w:rPr>
+          <w:sz w:val="24"/>
+          <w:szCs w:val="24"/>
+        </w:rPr>
+        <w:t xml:space="preserve"> “AC6_counts_4_L_5_9_MLT_10_300_AE_400.csv”. I defined bins in L, MLT, and AE. Currently, the bin </w:t>
+      </w:r>
+      <w:r>
+        <w:rPr>
+          <w:sz w:val="24"/>
+          <w:szCs w:val="24"/>
+        </w:rPr>
+        <w:t>edges</w:t>
+      </w:r>
+      <w:r>
+        <w:rPr>
+          <w:sz w:val="24"/>
+          <w:szCs w:val="24"/>
+        </w:rPr>
+        <w:t xml:space="preserve"> are: </w:t>
       </w:r>
     </w:p>
     <w:p>
@@ -254,10 +264,7 @@
           <w:numId w:val="1"/>
         </w:numPr>
         <w:jc w:val="both"/>
-        <w:rPr>
-          <w:sz w:val="24"/>
-          <w:szCs w:val="24"/>
-        </w:rPr>
+        <w:rPr/>
       </w:pPr>
       <w:r>
         <w:rPr>
@@ -275,10 +282,7 @@
           <w:numId w:val="1"/>
         </w:numPr>
         <w:jc w:val="both"/>
-        <w:rPr>
-          <w:sz w:val="24"/>
-          <w:szCs w:val="24"/>
-        </w:rPr>
+        <w:rPr/>
       </w:pPr>
       <w:r>
         <w:rPr>
@@ -295,6 +299,171 @@
           <w:ilvl w:val="0"/>
           <w:numId w:val="1"/>
         </w:numPr>
+        <w:jc w:val="left"/>
+        <w:rPr/>
+      </w:pPr>
+      <w:r>
+        <w:rPr>
+          <w:sz w:val="24"/>
+          <w:szCs w:val="24"/>
+        </w:rPr>
+        <w:t>AE = {100, 200, 300, 400, 500}</w:t>
+      </w:r>
+    </w:p>
+    <w:p>
+      <w:pPr>
+        <w:pStyle w:val="Normal"/>
+        <w:jc w:val="left"/>
+        <w:rPr>
+          <w:sz w:val="24"/>
+          <w:szCs w:val="24"/>
+        </w:rPr>
+      </w:pPr>
+      <w:r>
+        <w:rPr/>
+      </w:r>
+    </w:p>
+    <w:p>
+      <w:pPr>
+        <w:pStyle w:val="Normal"/>
+        <w:jc w:val="left"/>
+        <w:rPr/>
+      </w:pPr>
+      <w:r>
+        <w:rPr>
+          <w:sz w:val="24"/>
+          <w:szCs w:val="24"/>
+        </w:rPr>
+        <w:t xml:space="preserve">These files were created for convenience sake. It is much easier to loop over these smaller files than </w:t>
+      </w:r>
+      <w:r>
+        <w:rPr>
+          <w:sz w:val="24"/>
+          <w:szCs w:val="24"/>
+        </w:rPr>
+        <w:t>loop over all of the AC6A count files for each bin.</w:t>
+      </w:r>
+    </w:p>
+    <w:p>
+      <w:pPr>
+        <w:pStyle w:val="Normal"/>
+        <w:jc w:val="left"/>
+        <w:rPr>
+          <w:sz w:val="24"/>
+          <w:szCs w:val="24"/>
+        </w:rPr>
+      </w:pPr>
+      <w:r>
+        <w:rPr/>
+      </w:r>
+    </w:p>
+    <w:p>
+      <w:pPr>
+        <w:pStyle w:val="Normal"/>
+        <w:jc w:val="left"/>
+        <w:rPr>
+          <w:b/>
+          <w:b/>
+          <w:bCs/>
+        </w:rPr>
+      </w:pPr>
+      <w:r>
+        <w:rPr>
+          <w:b/>
+          <w:bCs/>
+          <w:sz w:val="24"/>
+          <w:szCs w:val="24"/>
+        </w:rPr>
+        <w:t>The Statistical Baseline</w:t>
+      </w:r>
+    </w:p>
+    <w:p>
+      <w:pPr>
+        <w:pStyle w:val="Normal"/>
+        <w:jc w:val="left"/>
+        <w:rPr/>
+      </w:pPr>
+      <w:r>
+        <w:rPr>
+          <w:sz w:val="24"/>
+          <w:szCs w:val="24"/>
+        </w:rPr>
+        <w:t>T</w:t>
+      </w:r>
+      <w:r>
+        <w:rPr>
+          <w:sz w:val="24"/>
+          <w:szCs w:val="24"/>
+        </w:rPr>
+        <w:t>he overall approach here is to calculate a range of baselines with a few assumptions to give a range of plausible baselines.</w:t>
+      </w:r>
+    </w:p>
+    <w:p>
+      <w:pPr>
+        <w:pStyle w:val="Normal"/>
+        <w:jc w:val="left"/>
+        <w:rPr>
+          <w:sz w:val="24"/>
+          <w:szCs w:val="24"/>
+        </w:rPr>
+      </w:pPr>
+      <w:r>
+        <w:rPr>
+          <w:sz w:val="24"/>
+          <w:szCs w:val="24"/>
+        </w:rPr>
+      </w:r>
+    </w:p>
+    <w:p>
+      <w:pPr>
+        <w:pStyle w:val="Normal"/>
+        <w:jc w:val="left"/>
+        <w:rPr>
+          <w:sz w:val="24"/>
+          <w:szCs w:val="24"/>
+        </w:rPr>
+      </w:pPr>
+      <w:r>
+        <w:rPr>
+          <w:sz w:val="24"/>
+          <w:szCs w:val="24"/>
+        </w:rPr>
+        <w:t>Then for each bin I CCd data in three different regimes with varying realism, random-random, microburst-random, and microburst-microburst CCs.</w:t>
+      </w:r>
+    </w:p>
+    <w:p>
+      <w:pPr>
+        <w:pStyle w:val="Normal"/>
+        <w:jc w:val="left"/>
+        <w:rPr>
+          <w:sz w:val="24"/>
+          <w:szCs w:val="24"/>
+        </w:rPr>
+      </w:pPr>
+      <w:r>
+        <w:rPr>
+          <w:sz w:val="24"/>
+          <w:szCs w:val="24"/>
+        </w:rPr>
+      </w:r>
+    </w:p>
+    <w:p>
+      <w:pPr>
+        <w:pStyle w:val="Normal"/>
+        <w:jc w:val="left"/>
+        <w:rPr/>
+      </w:pPr>
+      <w:r>
+        <w:rPr>
+          <w:sz w:val="24"/>
+          <w:szCs w:val="24"/>
+        </w:rPr>
+        <w:t xml:space="preserve"> </w:t>
+      </w:r>
+    </w:p>
+    <w:p>
+      <w:pPr>
+        <w:pStyle w:val="Normal"/>
         <w:jc w:val="both"/>
         <w:rPr>
           <w:sz w:val="24"/>
@@ -306,33 +475,13 @@
           <w:sz w:val="24"/>
           <w:szCs w:val="24"/>
         </w:rPr>
-        <w:t>AE = {100, 200, 300, 400, 500}</w:t>
       </w:r>
     </w:p>
     <w:p>
       <w:pPr>
         <w:pStyle w:val="Normal"/>
         <w:jc w:val="both"/>
-        <w:rPr>
-          <w:sz w:val="24"/>
-          <w:szCs w:val="24"/>
-        </w:rPr>
-      </w:pPr>
-      <w:r>
-        <w:rPr>
-          <w:sz w:val="24"/>
-          <w:szCs w:val="24"/>
-        </w:rPr>
-      </w:r>
-    </w:p>
-    <w:p>
-      <w:pPr>
-        <w:pStyle w:val="Normal"/>
-        <w:jc w:val="both"/>
-        <w:rPr>
-          <w:sz w:val="24"/>
-          <w:szCs w:val="24"/>
-        </w:rPr>
+        <w:rPr/>
       </w:pPr>
       <w:r>
         <w:rPr>
@@ -371,6 +520,7 @@
       </w:pPr>
       <w:rPr>
         <w:rFonts w:ascii="Symbol" w:hAnsi="Symbol" w:cs="Symbol" w:hint="default"/>
+        <w:sz w:val="24"/>
         <w:rFonts w:cs="OpenSymbol"/>
       </w:rPr>
     </w:lvl>
@@ -644,6 +794,70 @@
       <w:rFonts w:ascii="OpenSymbol" w:hAnsi="OpenSymbol" w:eastAsia="OpenSymbol" w:cs="OpenSymbol"/>
     </w:rPr>
   </w:style>
+  <w:style w:type="character" w:styleId="ListLabel1">
+    <w:name w:val="ListLabel 1"/>
+    <w:qFormat/>
+    <w:rPr>
+      <w:rFonts w:cs="OpenSymbol"/>
+      <w:sz w:val="24"/>
+    </w:rPr>
+  </w:style>
+  <w:style w:type="character" w:styleId="ListLabel2">
+    <w:name w:val="ListLabel 2"/>
+    <w:qFormat/>
+    <w:rPr>
+      <w:rFonts w:cs="OpenSymbol"/>
+    </w:rPr>
+  </w:style>
+  <w:style w:type="character" w:styleId="ListLabel3">
+    <w:name w:val="ListLabel 3"/>
+    <w:qFormat/>
+    <w:rPr>
+      <w:rFonts w:cs="OpenSymbol"/>
+    </w:rPr>
+  </w:style>
+  <w:style w:type="character" w:styleId="ListLabel4">
+    <w:name w:val="ListLabel 4"/>
+    <w:qFormat/>
+    <w:rPr>
+      <w:rFonts w:cs="OpenSymbol"/>
+    </w:rPr>
+  </w:style>
+  <w:style w:type="character" w:styleId="ListLabel5">
+    <w:name w:val="ListLabel 5"/>
+    <w:qFormat/>
+    <w:rPr>
+      <w:rFonts w:cs="OpenSymbol"/>
+    </w:rPr>
+  </w:style>
+  <w:style w:type="character" w:styleId="ListLabel6">
+    <w:name w:val="ListLabel 6"/>
+    <w:qFormat/>
+    <w:rPr>
+      <w:rFonts w:cs="OpenSymbol"/>
+    </w:rPr>
+  </w:style>
+  <w:style w:type="character" w:styleId="ListLabel7">
+    <w:name w:val="ListLabel 7"/>
+    <w:qFormat/>
+    <w:rPr>
+      <w:rFonts w:cs="OpenSymbol"/>
+    </w:rPr>
+  </w:style>
+  <w:style w:type="character" w:styleId="ListLabel8">
+    <w:name w:val="ListLabel 8"/>
+    <w:qFormat/>
+    <w:rPr>
+      <w:rFonts w:cs="OpenSymbol"/>
+    </w:rPr>
+  </w:style>
+  <w:style w:type="character" w:styleId="ListLabel9">
+    <w:name w:val="ListLabel 9"/>
+    <w:qFormat/>
+    <w:rPr>
+      <w:rFonts w:cs="OpenSymbol"/>
+    </w:rPr>
+  </w:style>
   <w:style w:type="paragraph" w:styleId="Heading">
     <w:name w:val="Heading"/>
     <w:basedOn w:val="Normal"/>

</xml_diff>

<commit_message>
Almost finished describing the statistical baseline. Working on how to interpret this.
</commit_message>
<xml_diff>
--- a/docs/2019-02-04_statistical_noise_baseline_calculation.docx
+++ b/docs/2019-02-04_statistical_noise_baseline_calculation.docx
@@ -87,27 +87,23 @@
           <w:sz w:val="24"/>
           <w:szCs w:val="24"/>
         </w:rPr>
-        <w:t xml:space="preserve">This report describes the procedure taken to calculate the statistical noise baseline in the AC6 data. The motivation for this analysis is to estimate how often (or fraction of the time) that a cross-correlation (CC) above a certain threshold is due to random chance is not physically connected. </w:t>
-      </w:r>
-      <w:r>
-        <w:rPr>
-          <w:sz w:val="24"/>
-          <w:szCs w:val="24"/>
-        </w:rPr>
-        <w:t>This will help identify where in the Cumulative Distribution Function (CDF) plots the coincident events are just due to random chance and not anything truly physical.</w:t>
-      </w:r>
-    </w:p>
-    <w:p>
-      <w:pPr>
-        <w:pStyle w:val="Normal"/>
-        <w:jc w:val="left"/>
-        <w:rPr>
-          <w:sz w:val="24"/>
-          <w:szCs w:val="24"/>
-        </w:rPr>
-      </w:pPr>
-      <w:r>
-        <w:rPr/>
+        <w:t>This report describes the procedure taken to calculate the statistical noise baseline in the AC6 data. The motivation for this analysis is to estimate how often (or fraction of the time) that a cross-correlation (CC) above a certain threshold is due to random chance is not physically connected. This will help identify where in the Cumulative Distribution Function (CDF) plots the coincident events are just due to random chance and not anything truly physical.</w:t>
+      </w:r>
+    </w:p>
+    <w:p>
+      <w:pPr>
+        <w:pStyle w:val="Normal"/>
+        <w:jc w:val="left"/>
+        <w:rPr>
+          <w:sz w:val="24"/>
+          <w:szCs w:val="24"/>
+        </w:rPr>
+      </w:pPr>
+      <w:r>
+        <w:rPr>
+          <w:sz w:val="24"/>
+          <w:szCs w:val="24"/>
+        </w:rPr>
       </w:r>
     </w:p>
     <w:p>
@@ -127,25 +123,7 @@
           <w:sz w:val="24"/>
           <w:szCs w:val="24"/>
         </w:rPr>
-        <w:t xml:space="preserve">Count </w:t>
-      </w:r>
-      <w:r>
-        <w:rPr>
-          <w:b/>
-          <w:bCs/>
-          <w:sz w:val="24"/>
-          <w:szCs w:val="24"/>
-        </w:rPr>
-        <w:t>B</w:t>
-      </w:r>
-      <w:r>
-        <w:rPr>
-          <w:b/>
-          <w:bCs/>
-          <w:sz w:val="24"/>
-          <w:szCs w:val="24"/>
-        </w:rPr>
-        <w:t>inning Procedure</w:t>
+        <w:t>Count Binning Procedure</w:t>
       </w:r>
     </w:p>
     <w:p>
@@ -160,84 +138,7 @@
           <w:szCs w:val="24"/>
         </w:rPr>
         <w:tab/>
-        <w:t xml:space="preserve">The general approach here is to first bin AC6-A (since it has more 10 Hz data) dos1 counts </w:t>
-      </w:r>
-      <w:r>
-        <w:rPr>
-          <w:sz w:val="24"/>
-          <w:szCs w:val="24"/>
-        </w:rPr>
-        <w:t xml:space="preserve">at a </w:t>
-      </w:r>
-      <w:r>
-        <w:rPr>
-          <w:sz w:val="24"/>
-          <w:szCs w:val="24"/>
-        </w:rPr>
-        <w:t xml:space="preserve">similar magnetospheric location and condition. The binning was implemented by </w:t>
-      </w:r>
-      <w:r>
-        <w:rPr>
-          <w:sz w:val="24"/>
-          <w:szCs w:val="24"/>
-        </w:rPr>
-        <w:t xml:space="preserve">looping over every day with AC6A 10 Hz data, binning </w:t>
-      </w:r>
-      <w:r>
-        <w:rPr>
-          <w:sz w:val="24"/>
-          <w:szCs w:val="24"/>
-        </w:rPr>
-        <w:t xml:space="preserve">the counts by Lm_OPQ, MLT_OPQ, and AE. The AE data was appended to the file using minute cadence AE files. The binned counts were saved </w:t>
-      </w:r>
-      <w:r>
-        <w:rPr>
-          <w:sz w:val="24"/>
-          <w:szCs w:val="24"/>
-        </w:rPr>
-        <w:t xml:space="preserve">into its own file in the data/binned_counts/ folder. </w:t>
-      </w:r>
-      <w:r>
-        <w:rPr>
-          <w:sz w:val="24"/>
-          <w:szCs w:val="24"/>
-        </w:rPr>
-        <w:t>Here is an</w:t>
-      </w:r>
-      <w:r>
-        <w:rPr>
-          <w:sz w:val="24"/>
-          <w:szCs w:val="24"/>
-        </w:rPr>
-        <w:t xml:space="preserve"> example filename </w:t>
-      </w:r>
-      <w:r>
-        <w:rPr>
-          <w:sz w:val="24"/>
-          <w:szCs w:val="24"/>
-        </w:rPr>
-        <w:t>that designates what bin’s counts are in contained whithin</w:t>
-      </w:r>
-      <w:r>
-        <w:rPr>
-          <w:sz w:val="24"/>
-          <w:szCs w:val="24"/>
-        </w:rPr>
-        <w:t xml:space="preserve"> “AC6_counts_4_L_5_9_MLT_10_300_AE_400.csv”. I defined bins in L, MLT, and AE. Currently, the bin </w:t>
-      </w:r>
-      <w:r>
-        <w:rPr>
-          <w:sz w:val="24"/>
-          <w:szCs w:val="24"/>
-        </w:rPr>
-        <w:t>edges</w:t>
-      </w:r>
-      <w:r>
-        <w:rPr>
-          <w:sz w:val="24"/>
-          <w:szCs w:val="24"/>
-        </w:rPr>
-        <w:t xml:space="preserve"> are: </w:t>
+        <w:t xml:space="preserve">The general approach here is to first bin AC6-A (since it has more 10 Hz data) dos1 counts at a similar magnetospheric location and condition. The binning was implemented by looping over every day with AC6A 10 Hz data, binning the counts by Lm_OPQ, MLT_OPQ, and AE. The AE data was appended to the file using minute cadence AE files. The binned counts were saved into its own file in the data/binned_counts/ folder. Here is an example filename that designates what bin’s counts are in contained whithin “AC6_counts_4_L_5_9_MLT_10_300_AE_400.csv”. I defined bins in L, MLT, and AE. Currently, the bin edges are: </w:t>
       </w:r>
     </w:p>
     <w:p>
@@ -320,41 +221,40 @@
         </w:rPr>
       </w:pPr>
       <w:r>
-        <w:rPr/>
-      </w:r>
-    </w:p>
-    <w:p>
-      <w:pPr>
-        <w:pStyle w:val="Normal"/>
-        <w:jc w:val="left"/>
-        <w:rPr/>
-      </w:pPr>
-      <w:r>
-        <w:rPr>
-          <w:sz w:val="24"/>
-          <w:szCs w:val="24"/>
-        </w:rPr>
-        <w:t xml:space="preserve">These files were created for convenience sake. It is much easier to loop over these smaller files than </w:t>
-      </w:r>
-      <w:r>
-        <w:rPr>
-          <w:sz w:val="24"/>
-          <w:szCs w:val="24"/>
-        </w:rPr>
-        <w:t>loop over all of the AC6A count files for each bin.</w:t>
-      </w:r>
-    </w:p>
-    <w:p>
-      <w:pPr>
-        <w:pStyle w:val="Normal"/>
-        <w:jc w:val="left"/>
-        <w:rPr>
-          <w:sz w:val="24"/>
-          <w:szCs w:val="24"/>
-        </w:rPr>
-      </w:pPr>
-      <w:r>
-        <w:rPr/>
+        <w:rPr>
+          <w:sz w:val="24"/>
+          <w:szCs w:val="24"/>
+        </w:rPr>
+      </w:r>
+    </w:p>
+    <w:p>
+      <w:pPr>
+        <w:pStyle w:val="Normal"/>
+        <w:jc w:val="left"/>
+        <w:rPr/>
+      </w:pPr>
+      <w:r>
+        <w:rPr>
+          <w:sz w:val="24"/>
+          <w:szCs w:val="24"/>
+        </w:rPr>
+        <w:t>These files were created for convenience sake. It is much easier to loop over these smaller files than loop over all of the AC6A count files for each bin.</w:t>
+      </w:r>
+    </w:p>
+    <w:p>
+      <w:pPr>
+        <w:pStyle w:val="Normal"/>
+        <w:jc w:val="left"/>
+        <w:rPr>
+          <w:sz w:val="24"/>
+          <w:szCs w:val="24"/>
+        </w:rPr>
+      </w:pPr>
+      <w:r>
+        <w:rPr>
+          <w:sz w:val="24"/>
+          <w:szCs w:val="24"/>
+        </w:rPr>
       </w:r>
     </w:p>
     <w:p>
@@ -388,71 +288,15 @@
           <w:sz w:val="24"/>
           <w:szCs w:val="24"/>
         </w:rPr>
-        <w:t>T</w:t>
-      </w:r>
-      <w:r>
-        <w:rPr>
-          <w:sz w:val="24"/>
-          <w:szCs w:val="24"/>
-        </w:rPr>
-        <w:t>he overall approach here is to calculate a range of baselines with a few assumptions to give a range of plausible baselines.</w:t>
-      </w:r>
-    </w:p>
-    <w:p>
-      <w:pPr>
-        <w:pStyle w:val="Normal"/>
-        <w:jc w:val="left"/>
-        <w:rPr>
-          <w:sz w:val="24"/>
-          <w:szCs w:val="24"/>
-        </w:rPr>
-      </w:pPr>
-      <w:r>
-        <w:rPr>
-          <w:sz w:val="24"/>
-          <w:szCs w:val="24"/>
-        </w:rPr>
-      </w:r>
-    </w:p>
-    <w:p>
-      <w:pPr>
-        <w:pStyle w:val="Normal"/>
-        <w:jc w:val="left"/>
-        <w:rPr>
-          <w:sz w:val="24"/>
-          <w:szCs w:val="24"/>
-        </w:rPr>
-      </w:pPr>
-      <w:r>
-        <w:rPr>
-          <w:sz w:val="24"/>
-          <w:szCs w:val="24"/>
-        </w:rPr>
-        <w:t>Then for each bin I CCd data in three different regimes with varying realism, random-random, microburst-random, and microburst-microburst CCs.</w:t>
-      </w:r>
-    </w:p>
-    <w:p>
-      <w:pPr>
-        <w:pStyle w:val="Normal"/>
-        <w:jc w:val="left"/>
-        <w:rPr>
-          <w:sz w:val="24"/>
-          <w:szCs w:val="24"/>
-        </w:rPr>
-      </w:pPr>
-      <w:r>
-        <w:rPr>
-          <w:sz w:val="24"/>
-          <w:szCs w:val="24"/>
-        </w:rPr>
-      </w:r>
-    </w:p>
-    <w:p>
-      <w:pPr>
-        <w:pStyle w:val="Normal"/>
-        <w:jc w:val="left"/>
-        <w:rPr/>
-      </w:pPr>
+        <w:t xml:space="preserve">The overall approach here is to calculate a range of baselines </w:t>
+      </w:r>
+      <w:r>
+        <w:rPr>
+          <w:sz w:val="24"/>
+          <w:szCs w:val="24"/>
+        </w:rPr>
+        <w:t>given</w:t>
+      </w:r>
       <w:r>
         <w:rPr>
           <w:sz w:val="24"/>
@@ -460,35 +304,768 @@
         </w:rPr>
         <w:t xml:space="preserve"> </w:t>
       </w:r>
-    </w:p>
-    <w:p>
-      <w:pPr>
-        <w:pStyle w:val="Normal"/>
-        <w:jc w:val="both"/>
-        <w:rPr>
-          <w:sz w:val="24"/>
-          <w:szCs w:val="24"/>
-        </w:rPr>
-      </w:pPr>
-      <w:r>
-        <w:rPr>
-          <w:sz w:val="24"/>
-          <w:szCs w:val="24"/>
-        </w:rPr>
-      </w:r>
-    </w:p>
-    <w:p>
-      <w:pPr>
-        <w:pStyle w:val="Normal"/>
-        <w:jc w:val="both"/>
-        <w:rPr/>
-      </w:pPr>
-      <w:r>
-        <w:rPr>
-          <w:sz w:val="24"/>
-          <w:szCs w:val="24"/>
-        </w:rPr>
-        <w:t xml:space="preserve">The first step </w:t>
+      <w:r>
+        <w:rPr>
+          <w:sz w:val="24"/>
+          <w:szCs w:val="24"/>
+        </w:rPr>
+        <w:t>their own</w:t>
+      </w:r>
+      <w:r>
+        <w:rPr>
+          <w:sz w:val="24"/>
+          <w:szCs w:val="24"/>
+        </w:rPr>
+        <w:t xml:space="preserve"> assumptions </w:t>
+      </w:r>
+      <w:r>
+        <w:rPr>
+          <w:sz w:val="24"/>
+          <w:szCs w:val="24"/>
+        </w:rPr>
+        <w:t xml:space="preserve">about what is CCd </w:t>
+      </w:r>
+      <w:r>
+        <w:rPr>
+          <w:sz w:val="24"/>
+          <w:szCs w:val="24"/>
+        </w:rPr>
+        <w:t xml:space="preserve">to give a range of plausible baselines. </w:t>
+      </w:r>
+      <w:r>
+        <w:rPr>
+          <w:sz w:val="24"/>
+          <w:szCs w:val="24"/>
+        </w:rPr>
+        <w:t>One such baseline “</w:t>
+      </w:r>
+      <w:r>
+        <w:rPr>
+          <w:b/>
+          <w:bCs/>
+          <w:sz w:val="24"/>
+          <w:szCs w:val="24"/>
+        </w:rPr>
+        <w:t>random-random</w:t>
+      </w:r>
+      <w:r>
+        <w:rPr>
+          <w:sz w:val="24"/>
+          <w:szCs w:val="24"/>
+        </w:rPr>
+        <w:t>”</w:t>
+      </w:r>
+      <w:r>
+        <w:rPr>
+          <w:sz w:val="24"/>
+          <w:szCs w:val="24"/>
+        </w:rPr>
+        <w:t xml:space="preserve"> is calculated with a CC of random counts to other random counts </w:t>
+      </w:r>
+      <w:r>
+        <w:rPr>
+          <w:sz w:val="24"/>
+          <w:szCs w:val="24"/>
+        </w:rPr>
+        <w:t>in each L-MLT-AE bin</w:t>
+      </w:r>
+      <w:r>
+        <w:rPr>
+          <w:sz w:val="24"/>
+          <w:szCs w:val="24"/>
+        </w:rPr>
+        <w:t xml:space="preserve">. </w:t>
+      </w:r>
+      <w:r>
+        <w:rPr>
+          <w:sz w:val="24"/>
+          <w:szCs w:val="24"/>
+        </w:rPr>
+        <w:t xml:space="preserve">The CC windows are 1 and 1.2 s with the </w:t>
+      </w:r>
+      <w:r>
+        <w:rPr>
+          <w:i/>
+          <w:iCs/>
+          <w:sz w:val="24"/>
+          <w:szCs w:val="24"/>
+        </w:rPr>
+        <w:t>mode=’valid’</w:t>
+      </w:r>
+      <w:r>
+        <w:rPr>
+          <w:sz w:val="24"/>
+          <w:szCs w:val="24"/>
+        </w:rPr>
+        <w:t xml:space="preserve"> to account for timing and Poisson uncertainty. This should result in the lowest fraction of valid events for the CDF (fraction of random CC realizations above 0.8).</w:t>
+      </w:r>
+    </w:p>
+    <w:p>
+      <w:pPr>
+        <w:pStyle w:val="Normal"/>
+        <w:jc w:val="left"/>
+        <w:rPr>
+          <w:sz w:val="24"/>
+          <w:szCs w:val="24"/>
+        </w:rPr>
+      </w:pPr>
+      <w:r>
+        <w:rPr/>
+      </w:r>
+    </w:p>
+    <w:p>
+      <w:pPr>
+        <w:pStyle w:val="Normal"/>
+        <w:jc w:val="left"/>
+        <w:rPr/>
+      </w:pPr>
+      <w:r>
+        <w:rPr>
+          <w:sz w:val="24"/>
+          <w:szCs w:val="24"/>
+        </w:rPr>
+        <w:t>Another baseline considered here is the “</w:t>
+      </w:r>
+      <w:r>
+        <w:rPr>
+          <w:b/>
+          <w:bCs/>
+          <w:sz w:val="24"/>
+          <w:szCs w:val="24"/>
+        </w:rPr>
+        <w:t>microburst-random”</w:t>
+      </w:r>
+      <w:r>
+        <w:rPr>
+          <w:b w:val="false"/>
+          <w:bCs w:val="false"/>
+          <w:sz w:val="24"/>
+          <w:szCs w:val="24"/>
+        </w:rPr>
+        <w:t xml:space="preserve"> which is calculated in a similar maner to random-random, with CC of randomly picked microburst detections and randomly picked data in each bin. This gives us knowledge of how often a microburst CCd with random data will give us a valid event. Note that the random data could include a microburst!</w:t>
+      </w:r>
+    </w:p>
+    <w:p>
+      <w:pPr>
+        <w:pStyle w:val="Normal"/>
+        <w:jc w:val="left"/>
+        <w:rPr>
+          <w:sz w:val="24"/>
+          <w:szCs w:val="24"/>
+        </w:rPr>
+      </w:pPr>
+      <w:r>
+        <w:rPr>
+          <w:sz w:val="24"/>
+          <w:szCs w:val="24"/>
+        </w:rPr>
+      </w:r>
+    </w:p>
+    <w:p>
+      <w:pPr>
+        <w:pStyle w:val="Normal"/>
+        <w:jc w:val="left"/>
+        <w:rPr/>
+      </w:pPr>
+      <w:r>
+        <w:rPr>
+          <w:sz w:val="24"/>
+          <w:szCs w:val="24"/>
+        </w:rPr>
+        <w:t>The last baseline I’ve considered here is the “</w:t>
+      </w:r>
+      <w:r>
+        <w:rPr>
+          <w:b/>
+          <w:bCs/>
+          <w:sz w:val="24"/>
+          <w:szCs w:val="24"/>
+        </w:rPr>
+        <w:t>microburst-microburst”</w:t>
+      </w:r>
+      <w:r>
+        <w:rPr>
+          <w:b w:val="false"/>
+          <w:bCs w:val="false"/>
+          <w:sz w:val="24"/>
+          <w:szCs w:val="24"/>
+        </w:rPr>
+        <w:t xml:space="preserve"> which is calculated in a similar maner to random-random and microbust-random, with CC of two randomly picked microburst detections in each bin. Each bin must have at least 10 unique microbursts to CC or it is skipped to avoid CCing a handful of microbursts against themselves to bias the fraction towards higher values. This gives us knowledge of the fraction of valid events that are due to CC of two unrelated microburst detections.</w:t>
+      </w:r>
+    </w:p>
+    <w:p>
+      <w:pPr>
+        <w:pStyle w:val="Normal"/>
+        <w:jc w:val="left"/>
+        <w:rPr>
+          <w:b w:val="false"/>
+          <w:b w:val="false"/>
+          <w:bCs w:val="false"/>
+          <w:sz w:val="24"/>
+          <w:szCs w:val="24"/>
+        </w:rPr>
+      </w:pPr>
+      <w:r>
+        <w:rPr/>
+      </w:r>
+    </w:p>
+    <w:p>
+      <w:pPr>
+        <w:pStyle w:val="Normal"/>
+        <w:jc w:val="left"/>
+        <w:rPr>
+          <w:b w:val="false"/>
+          <w:b w:val="false"/>
+          <w:bCs w:val="false"/>
+          <w:sz w:val="24"/>
+          <w:szCs w:val="24"/>
+        </w:rPr>
+      </w:pPr>
+      <w:r>
+        <w:rPr/>
+      </w:r>
+    </w:p>
+    <w:p>
+      <w:pPr>
+        <w:pStyle w:val="Normal"/>
+        <w:jc w:val="left"/>
+        <w:rPr/>
+      </w:pPr>
+      <w:r>
+        <w:drawing>
+          <wp:anchor behindDoc="0" distT="0" distB="0" distL="0" distR="0" simplePos="0" locked="0" layoutInCell="1" allowOverlap="1" relativeHeight="2">
+            <wp:simplePos x="0" y="0"/>
+            <wp:positionH relativeFrom="column">
+              <wp:posOffset>2524760</wp:posOffset>
+            </wp:positionH>
+            <wp:positionV relativeFrom="paragraph">
+              <wp:posOffset>-149225</wp:posOffset>
+            </wp:positionV>
+            <wp:extent cx="3893820" cy="2891790"/>
+            <wp:effectExtent l="0" t="0" r="0" b="0"/>
+            <wp:wrapSquare wrapText="largest"/>
+            <wp:docPr id="1" name="Image1" descr=""/>
+            <wp:cNvGraphicFramePr>
+              <a:graphicFrameLocks xmlns:a="http://schemas.openxmlformats.org/drawingml/2006/main" noChangeAspect="1"/>
+            </wp:cNvGraphicFramePr>
+            <a:graphic xmlns:a="http://schemas.openxmlformats.org/drawingml/2006/main">
+              <a:graphicData uri="http://schemas.openxmlformats.org/drawingml/2006/picture">
+                <pic:pic xmlns:pic="http://schemas.openxmlformats.org/drawingml/2006/picture">
+                  <pic:nvPicPr>
+                    <pic:cNvPr id="1" name="Image1" descr=""/>
+                    <pic:cNvPicPr>
+                      <a:picLocks noChangeAspect="1" noChangeArrowheads="1"/>
+                    </pic:cNvPicPr>
+                  </pic:nvPicPr>
+                  <pic:blipFill>
+                    <a:blip r:embed="rId2"/>
+                    <a:stretch>
+                      <a:fillRect/>
+                    </a:stretch>
+                  </pic:blipFill>
+                  <pic:spPr bwMode="auto">
+                    <a:xfrm>
+                      <a:off x="0" y="0"/>
+                      <a:ext cx="3893820" cy="2891790"/>
+                    </a:xfrm>
+                    <a:prstGeom prst="rect">
+                      <a:avLst/>
+                    </a:prstGeom>
+                  </pic:spPr>
+                </pic:pic>
+              </a:graphicData>
+            </a:graphic>
+          </wp:anchor>
+        </w:drawing>
+      </w:r>
+      <w:r>
+        <w:rPr>
+          <w:b w:val="false"/>
+          <w:bCs w:val="false"/>
+          <w:sz w:val="24"/>
+          <w:szCs w:val="24"/>
+        </w:rPr>
+        <w:t xml:space="preserve">The plot on the right shows a histogram of the number of L-MLT-AE bins as a function of the fraction of valid events in that bin. </w:t>
+      </w:r>
+    </w:p>
+    <w:p>
+      <w:pPr>
+        <w:pStyle w:val="Normal"/>
+        <w:jc w:val="left"/>
+        <w:rPr>
+          <w:b w:val="false"/>
+          <w:b w:val="false"/>
+          <w:bCs w:val="false"/>
+          <w:sz w:val="24"/>
+          <w:szCs w:val="24"/>
+        </w:rPr>
+      </w:pPr>
+      <w:r>
+        <w:rPr/>
+      </w:r>
+    </w:p>
+    <w:p>
+      <w:pPr>
+        <w:pStyle w:val="Normal"/>
+        <w:jc w:val="left"/>
+        <w:rPr/>
+      </w:pPr>
+      <w:r>
+        <w:rPr>
+          <w:b w:val="false"/>
+          <w:bCs w:val="false"/>
+          <w:sz w:val="24"/>
+          <w:szCs w:val="24"/>
+        </w:rPr>
+        <w:t>It is interesting to note that random-random and microburst-random have a very similar distribution that has a mean value of ~ 1 % chance of a valid event. I would expect the microburst-random to go further out in the x-axis.</w:t>
+      </w:r>
+    </w:p>
+    <w:p>
+      <w:pPr>
+        <w:pStyle w:val="Normal"/>
+        <w:jc w:val="left"/>
+        <w:rPr>
+          <w:b w:val="false"/>
+          <w:b w:val="false"/>
+          <w:bCs w:val="false"/>
+          <w:sz w:val="24"/>
+          <w:szCs w:val="24"/>
+        </w:rPr>
+      </w:pPr>
+      <w:r>
+        <w:rPr/>
+      </w:r>
+    </w:p>
+    <w:p>
+      <w:pPr>
+        <w:pStyle w:val="Normal"/>
+        <w:jc w:val="left"/>
+        <w:rPr/>
+      </w:pPr>
+      <w:r>
+        <w:rPr>
+          <w:b w:val="false"/>
+          <w:bCs w:val="false"/>
+          <w:sz w:val="24"/>
+          <w:szCs w:val="24"/>
+        </w:rPr>
+        <w:t>The microburst-microburst distribution goes out to higher fractions as I would expect with a mean value of 0.2. Thus we can say that 20% of the time two unrelated microbursts will have a CC &gt; 0.8 in valid AC6 data (values with flag != 0 and dos1rate=-1E31 removed).</w:t>
+      </w:r>
+    </w:p>
+    <w:p>
+      <w:pPr>
+        <w:pStyle w:val="Normal"/>
+        <w:jc w:val="left"/>
+        <w:rPr>
+          <w:b w:val="false"/>
+          <w:b w:val="false"/>
+          <w:bCs w:val="false"/>
+          <w:sz w:val="24"/>
+          <w:szCs w:val="24"/>
+        </w:rPr>
+      </w:pPr>
+      <w:r>
+        <w:rPr/>
+      </w:r>
+    </w:p>
+    <w:p>
+      <w:pPr>
+        <w:pStyle w:val="Normal"/>
+        <w:jc w:val="left"/>
+        <w:rPr>
+          <w:b/>
+          <w:b/>
+          <w:bCs/>
+        </w:rPr>
+      </w:pPr>
+      <w:r>
+        <w:rPr>
+          <w:b/>
+          <w:bCs/>
+          <w:sz w:val="24"/>
+          <w:szCs w:val="24"/>
+        </w:rPr>
+        <w:t>Interpretation</w:t>
+      </w:r>
+    </w:p>
+    <w:p>
+      <w:pPr>
+        <w:pStyle w:val="Normal"/>
+        <w:jc w:val="left"/>
+        <w:rPr>
+          <w:b w:val="false"/>
+          <w:b w:val="false"/>
+          <w:bCs w:val="false"/>
+        </w:rPr>
+      </w:pPr>
+      <w:r>
+        <w:rPr>
+          <w:b w:val="false"/>
+          <w:bCs w:val="false"/>
+          <w:sz w:val="24"/>
+          <w:szCs w:val="24"/>
+        </w:rPr>
+        <w:t xml:space="preserve">I need to relate these values back to the CDF distribution that I’ve calculated to estimate what is the statistical background that is present through this distribution. Having a good grasp of this is essential to determine the error on the CDF as a function of separation for least squares regression and Bayes modeling soon after. </w:t>
+      </w:r>
+    </w:p>
+    <w:p>
+      <w:pPr>
+        <w:pStyle w:val="Normal"/>
+        <w:jc w:val="left"/>
+        <w:rPr>
+          <w:sz w:val="24"/>
+          <w:szCs w:val="24"/>
+        </w:rPr>
+      </w:pPr>
+      <w:r>
+        <w:rPr>
+          <w:b w:val="false"/>
+          <w:bCs w:val="false"/>
+        </w:rPr>
+      </w:r>
+    </w:p>
+    <w:p>
+      <w:pPr>
+        <w:pStyle w:val="Normal"/>
+        <w:jc w:val="left"/>
+        <w:rPr>
+          <w:b w:val="false"/>
+          <w:b w:val="false"/>
+          <w:bCs w:val="false"/>
+        </w:rPr>
+      </w:pPr>
+      <w:r>
+        <w:rPr>
+          <w:b w:val="false"/>
+          <w:bCs w:val="false"/>
+          <w:sz w:val="24"/>
+          <w:szCs w:val="24"/>
+        </w:rPr>
+        <w:t>I am currently interpreting this as</w:t>
+      </w:r>
+      <w:r>
+        <w:rPr>
+          <w:b w:val="false"/>
+          <w:bCs w:val="false"/>
+          <w:i w:val="false"/>
+          <w:iCs w:val="false"/>
+          <w:sz w:val="24"/>
+          <w:szCs w:val="24"/>
+        </w:rPr>
+        <w:t xml:space="preserve"> for example, if microbursts occur 50% of the time on average (take Paul’s Fig. 5 in O’Brien et al., 2003 JGR paper)</w:t>
+      </w:r>
+      <w:r>
+        <w:rPr>
+          <w:b w:val="false"/>
+          <w:bCs w:val="false"/>
+          <w:sz w:val="24"/>
+          <w:szCs w:val="24"/>
+        </w:rPr>
+        <w:t>, a random microburst will appear to be coincident roughly 1% of the time with random data and 20% of the time with other random microbursts so the overall baseline would be 1/</w:t>
+      </w:r>
+      <w:r>
+        <w:rPr>
+          <w:b w:val="false"/>
+          <w:bCs w:val="false"/>
+          <w:sz w:val="24"/>
+          <w:szCs w:val="24"/>
+        </w:rPr>
+        <w:t>2</w:t>
+      </w:r>
+      <w:r>
+        <w:rPr>
+          <w:b w:val="false"/>
+          <w:bCs w:val="false"/>
+          <w:sz w:val="24"/>
+          <w:szCs w:val="24"/>
+        </w:rPr>
+        <w:t xml:space="preserve">*1% + </w:t>
+      </w:r>
+      <w:r>
+        <w:rPr>
+          <w:b w:val="false"/>
+          <w:bCs w:val="false"/>
+          <w:sz w:val="24"/>
+          <w:szCs w:val="24"/>
+        </w:rPr>
+        <w:t>1</w:t>
+      </w:r>
+      <w:r>
+        <w:rPr>
+          <w:b w:val="false"/>
+          <w:bCs w:val="false"/>
+          <w:sz w:val="24"/>
+          <w:szCs w:val="24"/>
+        </w:rPr>
+        <w:t>/</w:t>
+      </w:r>
+      <w:r>
+        <w:rPr>
+          <w:b w:val="false"/>
+          <w:bCs w:val="false"/>
+          <w:sz w:val="24"/>
+          <w:szCs w:val="24"/>
+        </w:rPr>
+        <w:t>2</w:t>
+      </w:r>
+      <w:r>
+        <w:rPr>
+          <w:b w:val="false"/>
+          <w:bCs w:val="false"/>
+          <w:sz w:val="24"/>
+          <w:szCs w:val="24"/>
+        </w:rPr>
+        <w:t xml:space="preserve">*20% = </w:t>
+      </w:r>
+      <w:r>
+        <w:rPr>
+          <w:b w:val="false"/>
+          <w:bCs w:val="false"/>
+          <w:sz w:val="24"/>
+          <w:szCs w:val="24"/>
+        </w:rPr>
+        <w:t>11</w:t>
+      </w:r>
+      <w:r>
+        <w:rPr>
+          <w:b w:val="false"/>
+          <w:bCs w:val="false"/>
+          <w:sz w:val="24"/>
+          <w:szCs w:val="24"/>
+        </w:rPr>
+        <w:t xml:space="preserve">%. But if we choose a smaller microburst duty cycle e.g. 10%, then 10% of the time we will CC </w:t>
+      </w:r>
+      <w:r>
+        <w:rPr>
+          <w:b w:val="false"/>
+          <w:bCs w:val="false"/>
+          <w:sz w:val="24"/>
+          <w:szCs w:val="24"/>
+        </w:rPr>
+        <w:t xml:space="preserve">a microburst </w:t>
+      </w:r>
+      <w:r>
+        <w:rPr>
+          <w:b w:val="false"/>
+          <w:bCs w:val="false"/>
+          <w:sz w:val="24"/>
+          <w:szCs w:val="24"/>
+        </w:rPr>
+        <w:t xml:space="preserve">against </w:t>
+      </w:r>
+      <w:r>
+        <w:rPr>
+          <w:b w:val="false"/>
+          <w:bCs w:val="false"/>
+          <w:sz w:val="24"/>
+          <w:szCs w:val="24"/>
+        </w:rPr>
+        <w:t xml:space="preserve">an another </w:t>
+      </w:r>
+      <w:r>
+        <w:rPr>
+          <w:b w:val="false"/>
+          <w:bCs w:val="false"/>
+          <w:sz w:val="24"/>
+          <w:szCs w:val="24"/>
+        </w:rPr>
+        <w:t xml:space="preserve">microburst and 90% of the time against non-microbursts. If I am doing my math correctly, this would correspond to </w:t>
+      </w:r>
+      <w:r>
+        <w:rPr>
+          <w:b w:val="false"/>
+          <w:bCs w:val="false"/>
+          <w:sz w:val="24"/>
+          <w:szCs w:val="24"/>
+        </w:rPr>
+        <w:t xml:space="preserve">9/10*1% + 1/10*20% = 2%. </w:t>
+      </w:r>
+    </w:p>
+    <w:p>
+      <w:pPr>
+        <w:pStyle w:val="Normal"/>
+        <w:jc w:val="left"/>
+        <w:rPr>
+          <w:sz w:val="24"/>
+          <w:szCs w:val="24"/>
+        </w:rPr>
+      </w:pPr>
+      <w:r>
+        <w:rPr>
+          <w:b w:val="false"/>
+          <w:bCs w:val="false"/>
+        </w:rPr>
+      </w:r>
+    </w:p>
+    <w:p>
+      <w:pPr>
+        <w:pStyle w:val="Normal"/>
+        <w:jc w:val="left"/>
+        <w:rPr>
+          <w:b w:val="false"/>
+          <w:b w:val="false"/>
+          <w:bCs w:val="false"/>
+          <w:strike/>
+        </w:rPr>
+      </w:pPr>
+      <w:r>
+        <w:rPr>
+          <w:b w:val="false"/>
+          <w:bCs w:val="false"/>
+          <w:strike/>
+          <w:sz w:val="24"/>
+          <w:szCs w:val="24"/>
+        </w:rPr>
+        <w:t xml:space="preserve">One interpretation is a baseline defined by the mean of the microburst-microburst distribution. By making this assumption, we are essentially saying that the CDF is a superposition of some number of true coincident microbursts, out of which a 0.2 fraction of them are valid events from microbursts that are unrelated. </w:t>
+      </w:r>
+    </w:p>
+    <w:p>
+      <w:pPr>
+        <w:pStyle w:val="Normal"/>
+        <w:jc w:val="left"/>
+        <w:rPr>
+          <w:sz w:val="24"/>
+          <w:szCs w:val="24"/>
+        </w:rPr>
+      </w:pPr>
+      <w:r>
+        <w:rPr>
+          <w:b w:val="false"/>
+          <w:bCs w:val="false"/>
+          <w:strike/>
+        </w:rPr>
+      </w:r>
+    </w:p>
+    <w:p>
+      <w:pPr>
+        <w:pStyle w:val="Normal"/>
+        <w:jc w:val="left"/>
+        <w:rPr>
+          <w:b w:val="false"/>
+          <w:b w:val="false"/>
+          <w:bCs w:val="false"/>
+          <w:strike/>
+        </w:rPr>
+      </w:pPr>
+      <w:r>
+        <w:rPr>
+          <w:b w:val="false"/>
+          <w:bCs w:val="false"/>
+          <w:strike/>
+          <w:sz w:val="24"/>
+          <w:szCs w:val="24"/>
+        </w:rPr>
+        <w:t xml:space="preserve"> </w:t>
+      </w:r>
+      <w:r>
+        <w:rPr>
+          <w:b w:val="false"/>
+          <w:bCs w:val="false"/>
+          <w:strike/>
+          <w:sz w:val="24"/>
+          <w:szCs w:val="24"/>
+        </w:rPr>
+        <w:t>20% of the events when we have a CC &gt; 0.8 in the CDF</w:t>
+      </w:r>
+    </w:p>
+    <w:p>
+      <w:pPr>
+        <w:pStyle w:val="Normal"/>
+        <w:jc w:val="left"/>
+        <w:rPr>
+          <w:sz w:val="24"/>
+          <w:szCs w:val="24"/>
+        </w:rPr>
+      </w:pPr>
+      <w:r>
+        <w:rPr>
+          <w:b w:val="false"/>
+          <w:bCs w:val="false"/>
+          <w:strike/>
+        </w:rPr>
+      </w:r>
+    </w:p>
+    <w:p>
+      <w:pPr>
+        <w:pStyle w:val="Normal"/>
+        <w:jc w:val="left"/>
+        <w:rPr>
+          <w:b w:val="false"/>
+          <w:b w:val="false"/>
+          <w:bCs w:val="false"/>
+          <w:strike/>
+        </w:rPr>
+      </w:pPr>
+      <w:r>
+        <w:rPr>
+          <w:b w:val="false"/>
+          <w:bCs w:val="false"/>
+          <w:strike/>
+          <w:sz w:val="24"/>
+          <w:szCs w:val="24"/>
+        </w:rPr>
+        <w:t xml:space="preserve">One thing to consider is that </w:t>
+      </w:r>
+    </w:p>
+    <w:p>
+      <w:pPr>
+        <w:pStyle w:val="Normal"/>
+        <w:jc w:val="left"/>
+        <w:rPr>
+          <w:b w:val="false"/>
+          <w:b w:val="false"/>
+          <w:bCs w:val="false"/>
+          <w:strike/>
+        </w:rPr>
+      </w:pPr>
+      <w:r>
+        <w:rPr>
+          <w:b w:val="false"/>
+          <w:bCs w:val="false"/>
+          <w:strike/>
+          <w:sz w:val="24"/>
+          <w:szCs w:val="24"/>
+        </w:rPr>
+        <w:t xml:space="preserve"> </w:t>
+      </w:r>
+    </w:p>
+    <w:p>
+      <w:pPr>
+        <w:pStyle w:val="Normal"/>
+        <w:jc w:val="left"/>
+        <w:rPr>
+          <w:sz w:val="24"/>
+          <w:szCs w:val="24"/>
+        </w:rPr>
+      </w:pPr>
+      <w:r>
+        <w:rPr>
+          <w:b w:val="false"/>
+          <w:bCs w:val="false"/>
+          <w:strike/>
+        </w:rPr>
+      </w:r>
+    </w:p>
+    <w:p>
+      <w:pPr>
+        <w:pStyle w:val="Normal"/>
+        <w:jc w:val="left"/>
+        <w:rPr>
+          <w:b w:val="false"/>
+          <w:b w:val="false"/>
+          <w:bCs w:val="false"/>
+          <w:strike/>
+        </w:rPr>
+      </w:pPr>
+      <w:r>
+        <w:rPr>
+          <w:b w:val="false"/>
+          <w:bCs w:val="false"/>
+          <w:strike/>
+          <w:sz w:val="24"/>
+          <w:szCs w:val="24"/>
+        </w:rPr>
+        <w:t xml:space="preserve">in the scenario where I am CCing only microbursts against other unrelated microbursts. </w:t>
       </w:r>
     </w:p>
     <w:sectPr>
@@ -858,6 +1435,70 @@
       <w:rFonts w:cs="OpenSymbol"/>
     </w:rPr>
   </w:style>
+  <w:style w:type="character" w:styleId="ListLabel10">
+    <w:name w:val="ListLabel 10"/>
+    <w:qFormat/>
+    <w:rPr>
+      <w:rFonts w:cs="OpenSymbol"/>
+      <w:sz w:val="24"/>
+    </w:rPr>
+  </w:style>
+  <w:style w:type="character" w:styleId="ListLabel11">
+    <w:name w:val="ListLabel 11"/>
+    <w:qFormat/>
+    <w:rPr>
+      <w:rFonts w:cs="OpenSymbol"/>
+    </w:rPr>
+  </w:style>
+  <w:style w:type="character" w:styleId="ListLabel12">
+    <w:name w:val="ListLabel 12"/>
+    <w:qFormat/>
+    <w:rPr>
+      <w:rFonts w:cs="OpenSymbol"/>
+    </w:rPr>
+  </w:style>
+  <w:style w:type="character" w:styleId="ListLabel13">
+    <w:name w:val="ListLabel 13"/>
+    <w:qFormat/>
+    <w:rPr>
+      <w:rFonts w:cs="OpenSymbol"/>
+    </w:rPr>
+  </w:style>
+  <w:style w:type="character" w:styleId="ListLabel14">
+    <w:name w:val="ListLabel 14"/>
+    <w:qFormat/>
+    <w:rPr>
+      <w:rFonts w:cs="OpenSymbol"/>
+    </w:rPr>
+  </w:style>
+  <w:style w:type="character" w:styleId="ListLabel15">
+    <w:name w:val="ListLabel 15"/>
+    <w:qFormat/>
+    <w:rPr>
+      <w:rFonts w:cs="OpenSymbol"/>
+    </w:rPr>
+  </w:style>
+  <w:style w:type="character" w:styleId="ListLabel16">
+    <w:name w:val="ListLabel 16"/>
+    <w:qFormat/>
+    <w:rPr>
+      <w:rFonts w:cs="OpenSymbol"/>
+    </w:rPr>
+  </w:style>
+  <w:style w:type="character" w:styleId="ListLabel17">
+    <w:name w:val="ListLabel 17"/>
+    <w:qFormat/>
+    <w:rPr>
+      <w:rFonts w:cs="OpenSymbol"/>
+    </w:rPr>
+  </w:style>
+  <w:style w:type="character" w:styleId="ListLabel18">
+    <w:name w:val="ListLabel 18"/>
+    <w:qFormat/>
+    <w:rPr>
+      <w:rFonts w:cs="OpenSymbol"/>
+    </w:rPr>
+  </w:style>
   <w:style w:type="paragraph" w:styleId="Heading">
     <w:name w:val="Heading"/>
     <w:basedOn w:val="Normal"/>

</xml_diff>

<commit_message>
Finished writing the statistical noise report. Need feedback and write about how I calculated the CDF.
</commit_message>
<xml_diff>
--- a/docs/2019-02-04_statistical_noise_baseline_calculation.docx
+++ b/docs/2019-02-04_statistical_noise_baseline_calculation.docx
@@ -87,7 +87,70 @@
           <w:sz w:val="24"/>
           <w:szCs w:val="24"/>
         </w:rPr>
-        <w:t>This report describes the procedure taken to calculate the statistical noise baseline in the AC6 data. The motivation for this analysis is to estimate how often (or fraction of the time) that a cross-correlation (CC) above a certain threshold is due to random chance is not physically connected. This will help identify where in the Cumulative Distribution Function (CDF) plots the coincident events are just due to random chance and not anything truly physical.</w:t>
+        <w:t xml:space="preserve">This report describes the procedure taken to calculate the statistical noise baseline in the Cumulative Distribution Function (CDF) plots </w:t>
+      </w:r>
+      <w:r>
+        <w:rPr>
+          <w:sz w:val="24"/>
+          <w:szCs w:val="24"/>
+        </w:rPr>
+        <w:t xml:space="preserve">made from </w:t>
+      </w:r>
+      <w:r>
+        <w:rPr>
+          <w:sz w:val="24"/>
+          <w:szCs w:val="24"/>
+        </w:rPr>
+        <w:t xml:space="preserve">AC6 </w:t>
+      </w:r>
+      <w:r>
+        <w:rPr>
+          <w:sz w:val="24"/>
+          <w:szCs w:val="24"/>
+        </w:rPr>
+        <w:t>microburst detections</w:t>
+      </w:r>
+      <w:r>
+        <w:rPr>
+          <w:sz w:val="24"/>
+          <w:szCs w:val="24"/>
+        </w:rPr>
+        <w:t xml:space="preserve">. The motivation for this analysis is to estimate how often (or fraction of the time) that a cross-correlation (CC) above a certain threshold </w:t>
+      </w:r>
+      <w:r>
+        <w:rPr>
+          <w:sz w:val="24"/>
+          <w:szCs w:val="24"/>
+        </w:rPr>
+        <w:t>(0.8 in this case)</w:t>
+      </w:r>
+      <w:r>
+        <w:rPr>
+          <w:sz w:val="24"/>
+          <w:szCs w:val="24"/>
+        </w:rPr>
+        <w:t xml:space="preserve"> is due to random chance </w:t>
+      </w:r>
+      <w:r>
+        <w:rPr>
+          <w:sz w:val="24"/>
+          <w:szCs w:val="24"/>
+        </w:rPr>
+        <w:t>and</w:t>
+      </w:r>
+      <w:r>
+        <w:rPr>
+          <w:sz w:val="24"/>
+          <w:szCs w:val="24"/>
+        </w:rPr>
+        <w:t xml:space="preserve"> is not physical. This will help identify where </w:t>
+      </w:r>
+      <w:r>
+        <w:rPr>
+          <w:sz w:val="24"/>
+          <w:szCs w:val="24"/>
+        </w:rPr>
+        <w:t>we should cut off the CDF to model the microburst scale size distribution.</w:t>
       </w:r>
     </w:p>
     <w:p>
@@ -238,7 +301,14 @@
           <w:sz w:val="24"/>
           <w:szCs w:val="24"/>
         </w:rPr>
-        <w:t>These files were created for convenience sake. It is much easier to loop over these smaller files than loop over all of the AC6A count files for each bin.</w:t>
+        <w:t xml:space="preserve">These files were created for convenience sake. It is much easier to loop over these smaller files than loop over all of the AC6A count files for each bin. </w:t>
+      </w:r>
+      <w:r>
+        <w:rPr>
+          <w:sz w:val="24"/>
+          <w:szCs w:val="24"/>
+        </w:rPr>
+        <w:t>I am currently redoing this binning for all MLTs and AE up to 800 and it should take a few days to complete.</w:t>
       </w:r>
     </w:p>
     <w:p>
@@ -274,70 +344,7 @@
           <w:sz w:val="24"/>
           <w:szCs w:val="24"/>
         </w:rPr>
-        <w:t>The Statistical Baseline</w:t>
-      </w:r>
-    </w:p>
-    <w:p>
-      <w:pPr>
-        <w:pStyle w:val="Normal"/>
-        <w:jc w:val="left"/>
-        <w:rPr/>
-      </w:pPr>
-      <w:r>
-        <w:rPr>
-          <w:sz w:val="24"/>
-          <w:szCs w:val="24"/>
-        </w:rPr>
-        <w:t xml:space="preserve">The overall approach here is to calculate a range of baselines </w:t>
-      </w:r>
-      <w:r>
-        <w:rPr>
-          <w:sz w:val="24"/>
-          <w:szCs w:val="24"/>
-        </w:rPr>
-        <w:t>given</w:t>
-      </w:r>
-      <w:r>
-        <w:rPr>
-          <w:sz w:val="24"/>
-          <w:szCs w:val="24"/>
-        </w:rPr>
-        <w:t xml:space="preserve"> </w:t>
-      </w:r>
-      <w:r>
-        <w:rPr>
-          <w:sz w:val="24"/>
-          <w:szCs w:val="24"/>
-        </w:rPr>
-        <w:t>their own</w:t>
-      </w:r>
-      <w:r>
-        <w:rPr>
-          <w:sz w:val="24"/>
-          <w:szCs w:val="24"/>
-        </w:rPr>
-        <w:t xml:space="preserve"> assumptions </w:t>
-      </w:r>
-      <w:r>
-        <w:rPr>
-          <w:sz w:val="24"/>
-          <w:szCs w:val="24"/>
-        </w:rPr>
-        <w:t xml:space="preserve">about what is CCd </w:t>
-      </w:r>
-      <w:r>
-        <w:rPr>
-          <w:sz w:val="24"/>
-          <w:szCs w:val="24"/>
-        </w:rPr>
-        <w:t xml:space="preserve">to give a range of plausible baselines. </w:t>
-      </w:r>
-      <w:r>
-        <w:rPr>
-          <w:sz w:val="24"/>
-          <w:szCs w:val="24"/>
-        </w:rPr>
-        <w:t>One such baseline “</w:t>
+        <w:t xml:space="preserve">The </w:t>
       </w:r>
       <w:r>
         <w:rPr>
@@ -346,6 +353,52 @@
           <w:sz w:val="24"/>
           <w:szCs w:val="24"/>
         </w:rPr>
+        <w:t xml:space="preserve">Random </w:t>
+      </w:r>
+      <w:r>
+        <w:rPr>
+          <w:b/>
+          <w:bCs/>
+          <w:sz w:val="24"/>
+          <w:szCs w:val="24"/>
+        </w:rPr>
+        <w:t>Statistical Baseline</w:t>
+      </w:r>
+    </w:p>
+    <w:p>
+      <w:pPr>
+        <w:pStyle w:val="Normal"/>
+        <w:jc w:val="left"/>
+        <w:rPr/>
+      </w:pPr>
+      <w:r>
+        <w:rPr>
+          <w:sz w:val="24"/>
+          <w:szCs w:val="24"/>
+        </w:rPr>
+        <w:t xml:space="preserve">The overall approach here is to calculate a range of baselines given </w:t>
+      </w:r>
+      <w:r>
+        <w:rPr>
+          <w:sz w:val="24"/>
+          <w:szCs w:val="24"/>
+        </w:rPr>
+        <w:t>as set of</w:t>
+      </w:r>
+      <w:r>
+        <w:rPr>
+          <w:sz w:val="24"/>
+          <w:szCs w:val="24"/>
+        </w:rPr>
+        <w:t xml:space="preserve"> assumptions about what is CCd. One such baseline “</w:t>
+      </w:r>
+      <w:r>
+        <w:rPr>
+          <w:b/>
+          <w:bCs/>
+          <w:sz w:val="24"/>
+          <w:szCs w:val="24"/>
+        </w:rPr>
         <w:t>random-random</w:t>
       </w:r>
       <w:r>
@@ -353,35 +406,35 @@
           <w:sz w:val="24"/>
           <w:szCs w:val="24"/>
         </w:rPr>
-        <w:t>”</w:t>
-      </w:r>
-      <w:r>
-        <w:rPr>
-          <w:sz w:val="24"/>
-          <w:szCs w:val="24"/>
-        </w:rPr>
-        <w:t xml:space="preserve"> is calculated with a CC of random counts to other random counts </w:t>
-      </w:r>
-      <w:r>
-        <w:rPr>
-          <w:sz w:val="24"/>
-          <w:szCs w:val="24"/>
-        </w:rPr>
-        <w:t>in each L-MLT-AE bin</w:t>
-      </w:r>
-      <w:r>
-        <w:rPr>
-          <w:sz w:val="24"/>
-          <w:szCs w:val="24"/>
-        </w:rPr>
-        <w:t xml:space="preserve">. </w:t>
-      </w:r>
-      <w:r>
-        <w:rPr>
-          <w:sz w:val="24"/>
-          <w:szCs w:val="24"/>
-        </w:rPr>
-        <w:t xml:space="preserve">The CC windows are 1 and 1.2 s with the </w:t>
+        <w:t xml:space="preserve">” is calculated with a CC of random counts to other random counts in each L-MLT-AE bin. The </w:t>
+      </w:r>
+      <w:r>
+        <w:rPr>
+          <w:sz w:val="24"/>
+          <w:szCs w:val="24"/>
+        </w:rPr>
+        <w:t>two</w:t>
+      </w:r>
+      <w:r>
+        <w:rPr>
+          <w:sz w:val="24"/>
+          <w:szCs w:val="24"/>
+        </w:rPr>
+        <w:t xml:space="preserve"> CC windows are 1 </w:t>
+      </w:r>
+      <w:r>
+        <w:rPr>
+          <w:sz w:val="24"/>
+          <w:szCs w:val="24"/>
+        </w:rPr>
+        <w:t>s</w:t>
+      </w:r>
+      <w:r>
+        <w:rPr>
+          <w:sz w:val="24"/>
+          <w:szCs w:val="24"/>
+        </w:rPr>
+        <w:t xml:space="preserve"> and 1.2 s with the </w:t>
       </w:r>
       <w:r>
         <w:rPr>
@@ -397,20 +450,37 @@
           <w:sz w:val="24"/>
           <w:szCs w:val="24"/>
         </w:rPr>
-        <w:t xml:space="preserve"> to account for timing and Poisson uncertainty. This should result in the lowest fraction of valid events for the CDF (fraction of random CC realizations above 0.8).</w:t>
-      </w:r>
-    </w:p>
-    <w:p>
-      <w:pPr>
-        <w:pStyle w:val="Normal"/>
-        <w:jc w:val="left"/>
-        <w:rPr>
-          <w:sz w:val="24"/>
-          <w:szCs w:val="24"/>
-        </w:rPr>
-      </w:pPr>
-      <w:r>
-        <w:rPr/>
+        <w:t xml:space="preserve"> to account for timing and Poisson uncertainty. This </w:t>
+      </w:r>
+      <w:r>
+        <w:rPr>
+          <w:sz w:val="24"/>
+          <w:szCs w:val="24"/>
+        </w:rPr>
+        <w:t xml:space="preserve">assumption </w:t>
+      </w:r>
+      <w:r>
+        <w:rPr>
+          <w:sz w:val="24"/>
+          <w:szCs w:val="24"/>
+        </w:rPr>
+        <w:t>should result in the lowest fraction of valid events for the CDF (fraction of random CC realizations above 0.8).</w:t>
+      </w:r>
+    </w:p>
+    <w:p>
+      <w:pPr>
+        <w:pStyle w:val="Normal"/>
+        <w:jc w:val="left"/>
+        <w:rPr>
+          <w:sz w:val="24"/>
+          <w:szCs w:val="24"/>
+        </w:rPr>
+      </w:pPr>
+      <w:r>
+        <w:rPr>
+          <w:sz w:val="24"/>
+          <w:szCs w:val="24"/>
+        </w:rPr>
       </w:r>
     </w:p>
     <w:p>
@@ -442,7 +512,97 @@
           <w:sz w:val="24"/>
           <w:szCs w:val="24"/>
         </w:rPr>
-        <w:t xml:space="preserve"> which is calculated in a similar maner to random-random, with CC of randomly picked microburst detections and randomly picked data in each bin. This gives us knowledge of how often a microburst CCd with random data will give us a valid event. Note that the random data could include a microburst!</w:t>
+        <w:t xml:space="preserve"> which is calculated in a similar </w:t>
+      </w:r>
+      <w:r>
+        <w:rPr>
+          <w:b w:val="false"/>
+          <w:bCs w:val="false"/>
+          <w:sz w:val="24"/>
+          <w:szCs w:val="24"/>
+        </w:rPr>
+        <w:t>manner</w:t>
+      </w:r>
+      <w:r>
+        <w:rPr>
+          <w:b w:val="false"/>
+          <w:bCs w:val="false"/>
+          <w:sz w:val="24"/>
+          <w:szCs w:val="24"/>
+        </w:rPr>
+        <w:t xml:space="preserve"> to random-random, with CC </w:t>
+      </w:r>
+      <w:r>
+        <w:rPr>
+          <w:b w:val="false"/>
+          <w:bCs w:val="false"/>
+          <w:sz w:val="24"/>
+          <w:szCs w:val="24"/>
+        </w:rPr>
+        <w:t xml:space="preserve">calculated with </w:t>
+      </w:r>
+      <w:r>
+        <w:rPr>
+          <w:b w:val="false"/>
+          <w:bCs w:val="false"/>
+          <w:sz w:val="24"/>
+          <w:szCs w:val="24"/>
+        </w:rPr>
+        <w:t xml:space="preserve">randomly picked microburst detections </w:t>
+      </w:r>
+      <w:r>
+        <w:rPr>
+          <w:b w:val="false"/>
+          <w:bCs w:val="false"/>
+          <w:sz w:val="24"/>
+          <w:szCs w:val="24"/>
+        </w:rPr>
+        <w:t>against</w:t>
+      </w:r>
+      <w:r>
+        <w:rPr>
+          <w:b w:val="false"/>
+          <w:bCs w:val="false"/>
+          <w:sz w:val="24"/>
+          <w:szCs w:val="24"/>
+        </w:rPr>
+        <w:t xml:space="preserve"> randomly picked data in each bin. This gives us knowledge of how often a microburst CCd with random data will give us a valid event. Note that the random data could include </w:t>
+      </w:r>
+      <w:r>
+        <w:rPr>
+          <w:b w:val="false"/>
+          <w:bCs w:val="false"/>
+          <w:sz w:val="24"/>
+          <w:szCs w:val="24"/>
+        </w:rPr>
+        <w:t>other</w:t>
+      </w:r>
+      <w:r>
+        <w:rPr>
+          <w:b w:val="false"/>
+          <w:bCs w:val="false"/>
+          <w:sz w:val="24"/>
+          <w:szCs w:val="24"/>
+        </w:rPr>
+        <w:t xml:space="preserve"> microburst</w:t>
+      </w:r>
+      <w:r>
+        <w:rPr>
+          <w:b w:val="false"/>
+          <w:bCs w:val="false"/>
+          <w:sz w:val="24"/>
+          <w:szCs w:val="24"/>
+        </w:rPr>
+        <w:t>s</w:t>
+      </w:r>
+      <w:r>
+        <w:rPr>
+          <w:b w:val="false"/>
+          <w:bCs w:val="false"/>
+          <w:sz w:val="24"/>
+          <w:szCs w:val="24"/>
+        </w:rPr>
+        <w:t>!</w:t>
       </w:r>
     </w:p>
     <w:p>
@@ -490,39 +650,130 @@
           <w:sz w:val="24"/>
           <w:szCs w:val="24"/>
         </w:rPr>
-        <w:t xml:space="preserve"> which is calculated in a similar maner to random-random and microbust-random, with CC of two randomly picked microburst detections in each bin. Each bin must have at least 10 unique microbursts to CC or it is skipped to avoid CCing a handful of microbursts against themselves to bias the fraction towards higher values. This gives us knowledge of the fraction of valid events that are due to CC of two unrelated microburst detections.</w:t>
-      </w:r>
-    </w:p>
-    <w:p>
-      <w:pPr>
-        <w:pStyle w:val="Normal"/>
-        <w:jc w:val="left"/>
-        <w:rPr>
-          <w:b w:val="false"/>
-          <w:b w:val="false"/>
-          <w:bCs w:val="false"/>
-          <w:sz w:val="24"/>
-          <w:szCs w:val="24"/>
-        </w:rPr>
-      </w:pPr>
-      <w:r>
-        <w:rPr/>
-      </w:r>
-    </w:p>
-    <w:p>
-      <w:pPr>
-        <w:pStyle w:val="Normal"/>
-        <w:jc w:val="left"/>
-        <w:rPr>
-          <w:b w:val="false"/>
-          <w:b w:val="false"/>
-          <w:bCs w:val="false"/>
-          <w:sz w:val="24"/>
-          <w:szCs w:val="24"/>
-        </w:rPr>
-      </w:pPr>
-      <w:r>
-        <w:rPr/>
+        <w:t xml:space="preserve"> which is calculated in a similar </w:t>
+      </w:r>
+      <w:r>
+        <w:rPr>
+          <w:b w:val="false"/>
+          <w:bCs w:val="false"/>
+          <w:sz w:val="24"/>
+          <w:szCs w:val="24"/>
+        </w:rPr>
+        <w:t>manner</w:t>
+      </w:r>
+      <w:r>
+        <w:rPr>
+          <w:b w:val="false"/>
+          <w:bCs w:val="false"/>
+          <w:sz w:val="24"/>
+          <w:szCs w:val="24"/>
+        </w:rPr>
+        <w:t xml:space="preserve"> to random-random and microbu</w:t>
+      </w:r>
+      <w:r>
+        <w:rPr>
+          <w:b w:val="false"/>
+          <w:bCs w:val="false"/>
+          <w:sz w:val="24"/>
+          <w:szCs w:val="24"/>
+        </w:rPr>
+        <w:t>r</w:t>
+      </w:r>
+      <w:r>
+        <w:rPr>
+          <w:b w:val="false"/>
+          <w:bCs w:val="false"/>
+          <w:sz w:val="24"/>
+          <w:szCs w:val="24"/>
+        </w:rPr>
+        <w:t xml:space="preserve">st-random, with CC </w:t>
+      </w:r>
+      <w:r>
+        <w:rPr>
+          <w:b w:val="false"/>
+          <w:bCs w:val="false"/>
+          <w:sz w:val="24"/>
+          <w:szCs w:val="24"/>
+        </w:rPr>
+        <w:t>calculated with</w:t>
+      </w:r>
+      <w:r>
+        <w:rPr>
+          <w:b w:val="false"/>
+          <w:bCs w:val="false"/>
+          <w:sz w:val="24"/>
+          <w:szCs w:val="24"/>
+        </w:rPr>
+        <w:t xml:space="preserve"> two randomly picked microburst detections </w:t>
+      </w:r>
+      <w:r>
+        <w:rPr>
+          <w:b w:val="false"/>
+          <w:bCs w:val="false"/>
+          <w:sz w:val="24"/>
+          <w:szCs w:val="24"/>
+        </w:rPr>
+        <w:t>from</w:t>
+      </w:r>
+      <w:r>
+        <w:rPr>
+          <w:b w:val="false"/>
+          <w:bCs w:val="false"/>
+          <w:sz w:val="24"/>
+          <w:szCs w:val="24"/>
+        </w:rPr>
+        <w:t xml:space="preserve"> each bin. Each bin must have at least 10 unique microbursts to CC or it is skipped to avoid CCing a handful of microbursts against themselves to bias the fraction towards higher values. This gives us </w:t>
+      </w:r>
+      <w:r>
+        <w:rPr>
+          <w:b w:val="false"/>
+          <w:bCs w:val="false"/>
+          <w:sz w:val="24"/>
+          <w:szCs w:val="24"/>
+        </w:rPr>
+        <w:t>information of how often two unrelated microburst detections are considered valid in my code.</w:t>
+      </w:r>
+    </w:p>
+    <w:p>
+      <w:pPr>
+        <w:pStyle w:val="Normal"/>
+        <w:jc w:val="left"/>
+        <w:rPr>
+          <w:b w:val="false"/>
+          <w:b w:val="false"/>
+          <w:bCs w:val="false"/>
+          <w:sz w:val="24"/>
+          <w:szCs w:val="24"/>
+        </w:rPr>
+      </w:pPr>
+      <w:r>
+        <w:rPr>
+          <w:b w:val="false"/>
+          <w:bCs w:val="false"/>
+          <w:sz w:val="24"/>
+          <w:szCs w:val="24"/>
+        </w:rPr>
+      </w:r>
+    </w:p>
+    <w:p>
+      <w:pPr>
+        <w:pStyle w:val="Normal"/>
+        <w:jc w:val="left"/>
+        <w:rPr>
+          <w:b w:val="false"/>
+          <w:b w:val="false"/>
+          <w:bCs w:val="false"/>
+          <w:sz w:val="24"/>
+          <w:szCs w:val="24"/>
+        </w:rPr>
+      </w:pPr>
+      <w:r>
+        <w:rPr>
+          <w:b w:val="false"/>
+          <w:bCs w:val="false"/>
+          <w:sz w:val="24"/>
+          <w:szCs w:val="24"/>
+        </w:rPr>
       </w:r>
     </w:p>
     <w:p>
@@ -585,23 +836,148 @@
           <w:sz w:val="24"/>
           <w:szCs w:val="24"/>
         </w:rPr>
-        <w:t xml:space="preserve">The plot on the right shows a histogram of the number of L-MLT-AE bins as a function of the fraction of valid events in that bin. </w:t>
-      </w:r>
-    </w:p>
-    <w:p>
-      <w:pPr>
-        <w:pStyle w:val="Normal"/>
-        <w:jc w:val="left"/>
-        <w:rPr>
-          <w:b w:val="false"/>
-          <w:b w:val="false"/>
-          <w:bCs w:val="false"/>
-          <w:sz w:val="24"/>
-          <w:szCs w:val="24"/>
-        </w:rPr>
-      </w:pPr>
-      <w:r>
+        <w:t>T</w:t>
+      </w:r>
+      <w:r>
+        <w:rPr>
+          <w:b w:val="false"/>
+          <w:bCs w:val="false"/>
+          <w:sz w:val="24"/>
+          <w:szCs w:val="24"/>
+        </w:rPr>
+        <w:t xml:space="preserve">he plot on the right shows a histogram </w:t>
+      </w:r>
+      <w:r>
+        <w:rPr>
+          <w:b w:val="false"/>
+          <w:bCs w:val="false"/>
+          <w:sz w:val="24"/>
+          <w:szCs w:val="24"/>
+        </w:rPr>
+        <w:t xml:space="preserve">made by binning all valid </w:t>
+      </w:r>
+      <w:bookmarkStart w:id="0" w:name="__DdeLink__71_4103092891"/>
+      <w:r>
+        <w:rPr>
+          <w:b w:val="false"/>
+          <w:bCs w:val="false"/>
+          <w:sz w:val="24"/>
+          <w:szCs w:val="24"/>
+        </w:rPr>
+        <w:t>L-MLT-AE</w:t>
+      </w:r>
+      <w:bookmarkEnd w:id="0"/>
+      <w:r>
+        <w:rPr>
+          <w:b w:val="false"/>
+          <w:bCs w:val="false"/>
+          <w:sz w:val="24"/>
+          <w:szCs w:val="24"/>
+        </w:rPr>
+        <w:t xml:space="preserve"> bins by the </w:t>
+      </w:r>
+      <w:r>
+        <w:rPr>
+          <w:b w:val="false"/>
+          <w:bCs w:val="false"/>
+          <w:sz w:val="24"/>
+          <w:szCs w:val="24"/>
+        </w:rPr>
+        <w:t>fraction of valid events</w:t>
+      </w:r>
+      <w:r>
+        <w:rPr>
+          <w:b w:val="false"/>
+          <w:bCs w:val="false"/>
+          <w:sz w:val="24"/>
+          <w:szCs w:val="24"/>
+        </w:rPr>
+        <w:t xml:space="preserve"> </w:t>
+      </w:r>
+      <w:r>
+        <w:rPr>
+          <w:b w:val="false"/>
+          <w:bCs w:val="false"/>
+          <w:sz w:val="24"/>
+          <w:szCs w:val="24"/>
+        </w:rPr>
+        <w:t xml:space="preserve">in </w:t>
+      </w:r>
+      <w:r>
+        <w:rPr>
+          <w:b w:val="false"/>
+          <w:bCs w:val="false"/>
+          <w:sz w:val="24"/>
+          <w:szCs w:val="24"/>
+        </w:rPr>
+        <w:t xml:space="preserve">each L-MLT-AE </w:t>
+      </w:r>
+      <w:r>
+        <w:rPr>
+          <w:b w:val="false"/>
+          <w:bCs w:val="false"/>
+          <w:sz w:val="24"/>
+          <w:szCs w:val="24"/>
+        </w:rPr>
+        <w:t xml:space="preserve">bin. </w:t>
+      </w:r>
+    </w:p>
+    <w:p>
+      <w:pPr>
+        <w:pStyle w:val="Normal"/>
+        <w:jc w:val="left"/>
+        <w:rPr>
+          <w:b w:val="false"/>
+          <w:b w:val="false"/>
+          <w:bCs w:val="false"/>
+          <w:sz w:val="24"/>
+          <w:szCs w:val="24"/>
+        </w:rPr>
+      </w:pPr>
+      <w:r>
+        <w:rPr>
+          <w:b w:val="false"/>
+          <w:bCs w:val="false"/>
+          <w:sz w:val="24"/>
+          <w:szCs w:val="24"/>
+        </w:rPr>
+      </w:r>
+    </w:p>
+    <w:p>
+      <w:pPr>
+        <w:pStyle w:val="Normal"/>
+        <w:jc w:val="left"/>
         <w:rPr/>
+      </w:pPr>
+      <w:r>
+        <w:rPr>
+          <w:b w:val="false"/>
+          <w:bCs w:val="false"/>
+          <w:sz w:val="24"/>
+          <w:szCs w:val="24"/>
+        </w:rPr>
+        <w:t>It is interesting to note that random-random and microburst-random have a very similar distribution that has a mean value of ~ 1 % chance of a valid event.</w:t>
+      </w:r>
+    </w:p>
+    <w:p>
+      <w:pPr>
+        <w:pStyle w:val="Normal"/>
+        <w:jc w:val="left"/>
+        <w:rPr>
+          <w:b w:val="false"/>
+          <w:b w:val="false"/>
+          <w:bCs w:val="false"/>
+          <w:sz w:val="24"/>
+          <w:szCs w:val="24"/>
+        </w:rPr>
+      </w:pPr>
+      <w:r>
+        <w:rPr>
+          <w:b w:val="false"/>
+          <w:bCs w:val="false"/>
+          <w:sz w:val="24"/>
+          <w:szCs w:val="24"/>
+        </w:rPr>
       </w:r>
     </w:p>
     <w:p>
@@ -617,55 +993,64 @@
           <w:sz w:val="24"/>
           <w:szCs w:val="24"/>
         </w:rPr>
-        <w:t>It is interesting to note that random-random and microburst-random have a very similar distribution that has a mean value of ~ 1 % chance of a valid event. I would expect the microburst-random to go further out in the x-axis.</w:t>
-      </w:r>
-    </w:p>
-    <w:p>
-      <w:pPr>
-        <w:pStyle w:val="Normal"/>
-        <w:jc w:val="left"/>
-        <w:rPr>
-          <w:b w:val="false"/>
-          <w:b w:val="false"/>
-          <w:bCs w:val="false"/>
-          <w:sz w:val="24"/>
-          <w:szCs w:val="24"/>
-        </w:rPr>
-      </w:pPr>
-      <w:r>
-        <w:rPr/>
-      </w:r>
-    </w:p>
-    <w:p>
-      <w:pPr>
-        <w:pStyle w:val="Normal"/>
-        <w:jc w:val="left"/>
-        <w:rPr/>
-      </w:pPr>
-      <w:r>
-        <w:rPr>
-          <w:b w:val="false"/>
-          <w:bCs w:val="false"/>
-          <w:sz w:val="24"/>
-          <w:szCs w:val="24"/>
-        </w:rPr>
-        <w:t>The microburst-microburst distribution goes out to higher fractions as I would expect with a mean value of 0.2. Thus we can say that 20% of the time two unrelated microbursts will have a CC &gt; 0.8 in valid AC6 data (values with flag != 0 and dos1rate=-1E31 removed).</w:t>
-      </w:r>
-    </w:p>
-    <w:p>
-      <w:pPr>
-        <w:pStyle w:val="Normal"/>
-        <w:jc w:val="left"/>
-        <w:rPr>
-          <w:b w:val="false"/>
-          <w:b w:val="false"/>
-          <w:bCs w:val="false"/>
-          <w:sz w:val="24"/>
-          <w:szCs w:val="24"/>
-        </w:rPr>
-      </w:pPr>
-      <w:r>
-        <w:rPr/>
+        <w:t xml:space="preserve">The microburst-microburst distribution goes out to higher fractions as I would expect with a mean value of 0.2. Thus we can say that </w:t>
+      </w:r>
+      <w:r>
+        <w:rPr>
+          <w:b w:val="false"/>
+          <w:bCs w:val="false"/>
+          <w:sz w:val="24"/>
+          <w:szCs w:val="24"/>
+        </w:rPr>
+        <w:t>on average,</w:t>
+      </w:r>
+      <w:r>
+        <w:rPr>
+          <w:b w:val="false"/>
+          <w:bCs w:val="false"/>
+          <w:sz w:val="24"/>
+          <w:szCs w:val="24"/>
+        </w:rPr>
+        <w:t xml:space="preserve"> 20% of the time two unrelated microbursts will have a CC &gt; 0.8 </w:t>
+      </w:r>
+      <w:r>
+        <w:rPr>
+          <w:b w:val="false"/>
+          <w:bCs w:val="false"/>
+          <w:sz w:val="24"/>
+          <w:szCs w:val="24"/>
+        </w:rPr>
+        <w:t>and be considered valid by my CDF code</w:t>
+      </w:r>
+      <w:r>
+        <w:rPr>
+          <w:b w:val="false"/>
+          <w:bCs w:val="false"/>
+          <w:sz w:val="24"/>
+          <w:szCs w:val="24"/>
+        </w:rPr>
+        <w:t>.</w:t>
+      </w:r>
+    </w:p>
+    <w:p>
+      <w:pPr>
+        <w:pStyle w:val="Normal"/>
+        <w:jc w:val="left"/>
+        <w:rPr>
+          <w:b w:val="false"/>
+          <w:b w:val="false"/>
+          <w:bCs w:val="false"/>
+          <w:sz w:val="24"/>
+          <w:szCs w:val="24"/>
+        </w:rPr>
+      </w:pPr>
+      <w:r>
+        <w:rPr>
+          <w:b w:val="false"/>
+          <w:bCs w:val="false"/>
+          <w:sz w:val="24"/>
+          <w:szCs w:val="24"/>
+        </w:rPr>
       </w:r>
     </w:p>
     <w:p>
@@ -692,266 +1077,216 @@
       <w:pPr>
         <w:pStyle w:val="Normal"/>
         <w:jc w:val="left"/>
-        <w:rPr>
-          <w:b w:val="false"/>
-          <w:b w:val="false"/>
-          <w:bCs w:val="false"/>
-        </w:rPr>
-      </w:pPr>
-      <w:r>
-        <w:rPr>
-          <w:b w:val="false"/>
-          <w:bCs w:val="false"/>
-          <w:sz w:val="24"/>
-          <w:szCs w:val="24"/>
-        </w:rPr>
-        <w:t xml:space="preserve">I need to relate these values back to the CDF distribution that I’ve calculated to estimate what is the statistical background that is present through this distribution. Having a good grasp of this is essential to determine the error on the CDF as a function of separation for least squares regression and Bayes modeling soon after. </w:t>
-      </w:r>
-    </w:p>
-    <w:p>
-      <w:pPr>
-        <w:pStyle w:val="Normal"/>
-        <w:jc w:val="left"/>
-        <w:rPr>
-          <w:sz w:val="24"/>
-          <w:szCs w:val="24"/>
-        </w:rPr>
-      </w:pPr>
-      <w:r>
-        <w:rPr>
-          <w:b w:val="false"/>
-          <w:bCs w:val="false"/>
-        </w:rPr>
-      </w:r>
-    </w:p>
-    <w:p>
-      <w:pPr>
-        <w:pStyle w:val="Normal"/>
-        <w:jc w:val="left"/>
-        <w:rPr>
-          <w:b w:val="false"/>
-          <w:b w:val="false"/>
-          <w:bCs w:val="false"/>
-        </w:rPr>
-      </w:pPr>
-      <w:r>
-        <w:rPr>
-          <w:b w:val="false"/>
-          <w:bCs w:val="false"/>
-          <w:sz w:val="24"/>
-          <w:szCs w:val="24"/>
-        </w:rPr>
-        <w:t>I am currently interpreting this as</w:t>
-      </w:r>
-      <w:r>
-        <w:rPr>
-          <w:b w:val="false"/>
-          <w:bCs w:val="false"/>
-          <w:i w:val="false"/>
-          <w:iCs w:val="false"/>
-          <w:sz w:val="24"/>
-          <w:szCs w:val="24"/>
-        </w:rPr>
-        <w:t xml:space="preserve"> for example, if microbursts occur 50% of the time on average (take Paul’s Fig. 5 in O’Brien et al., 2003 JGR paper)</w:t>
-      </w:r>
-      <w:r>
-        <w:rPr>
-          <w:b w:val="false"/>
-          <w:bCs w:val="false"/>
-          <w:sz w:val="24"/>
-          <w:szCs w:val="24"/>
-        </w:rPr>
-        <w:t>, a random microburst will appear to be coincident roughly 1% of the time with random data and 20% of the time with other random microbursts so the overall baseline would be 1/</w:t>
-      </w:r>
-      <w:r>
-        <w:rPr>
-          <w:b w:val="false"/>
-          <w:bCs w:val="false"/>
-          <w:sz w:val="24"/>
-          <w:szCs w:val="24"/>
-        </w:rPr>
-        <w:t>2</w:t>
-      </w:r>
-      <w:r>
-        <w:rPr>
-          <w:b w:val="false"/>
-          <w:bCs w:val="false"/>
-          <w:sz w:val="24"/>
-          <w:szCs w:val="24"/>
-        </w:rPr>
-        <w:t xml:space="preserve">*1% + </w:t>
-      </w:r>
-      <w:r>
-        <w:rPr>
-          <w:b w:val="false"/>
-          <w:bCs w:val="false"/>
-          <w:sz w:val="24"/>
-          <w:szCs w:val="24"/>
-        </w:rPr>
-        <w:t>1</w:t>
-      </w:r>
-      <w:r>
-        <w:rPr>
-          <w:b w:val="false"/>
-          <w:bCs w:val="false"/>
-          <w:sz w:val="24"/>
-          <w:szCs w:val="24"/>
-        </w:rPr>
-        <w:t>/</w:t>
-      </w:r>
-      <w:r>
-        <w:rPr>
-          <w:b w:val="false"/>
-          <w:bCs w:val="false"/>
-          <w:sz w:val="24"/>
-          <w:szCs w:val="24"/>
-        </w:rPr>
-        <w:t>2</w:t>
-      </w:r>
-      <w:r>
-        <w:rPr>
-          <w:b w:val="false"/>
-          <w:bCs w:val="false"/>
-          <w:sz w:val="24"/>
-          <w:szCs w:val="24"/>
-        </w:rPr>
-        <w:t xml:space="preserve">*20% = </w:t>
-      </w:r>
-      <w:r>
-        <w:rPr>
-          <w:b w:val="false"/>
-          <w:bCs w:val="false"/>
-          <w:sz w:val="24"/>
-          <w:szCs w:val="24"/>
-        </w:rPr>
-        <w:t>11</w:t>
-      </w:r>
-      <w:r>
-        <w:rPr>
-          <w:b w:val="false"/>
-          <w:bCs w:val="false"/>
-          <w:sz w:val="24"/>
-          <w:szCs w:val="24"/>
-        </w:rPr>
-        <w:t xml:space="preserve">%. But if we choose a smaller microburst duty cycle e.g. 10%, then 10% of the time we will CC </w:t>
-      </w:r>
-      <w:r>
-        <w:rPr>
-          <w:b w:val="false"/>
-          <w:bCs w:val="false"/>
-          <w:sz w:val="24"/>
-          <w:szCs w:val="24"/>
-        </w:rPr>
-        <w:t xml:space="preserve">a microburst </w:t>
-      </w:r>
-      <w:r>
-        <w:rPr>
-          <w:b w:val="false"/>
-          <w:bCs w:val="false"/>
-          <w:sz w:val="24"/>
-          <w:szCs w:val="24"/>
-        </w:rPr>
-        <w:t xml:space="preserve">against </w:t>
-      </w:r>
-      <w:r>
-        <w:rPr>
-          <w:b w:val="false"/>
-          <w:bCs w:val="false"/>
-          <w:sz w:val="24"/>
-          <w:szCs w:val="24"/>
-        </w:rPr>
-        <w:t xml:space="preserve">an another </w:t>
-      </w:r>
-      <w:r>
-        <w:rPr>
-          <w:b w:val="false"/>
-          <w:bCs w:val="false"/>
-          <w:sz w:val="24"/>
-          <w:szCs w:val="24"/>
-        </w:rPr>
-        <w:t xml:space="preserve">microburst and 90% of the time against non-microbursts. If I am doing my math correctly, this would correspond to </w:t>
-      </w:r>
-      <w:r>
-        <w:rPr>
-          <w:b w:val="false"/>
-          <w:bCs w:val="false"/>
-          <w:sz w:val="24"/>
-          <w:szCs w:val="24"/>
-        </w:rPr>
-        <w:t xml:space="preserve">9/10*1% + 1/10*20% = 2%. </w:t>
-      </w:r>
-    </w:p>
-    <w:p>
-      <w:pPr>
-        <w:pStyle w:val="Normal"/>
-        <w:jc w:val="left"/>
-        <w:rPr>
-          <w:sz w:val="24"/>
-          <w:szCs w:val="24"/>
-        </w:rPr>
-      </w:pPr>
-      <w:r>
-        <w:rPr>
-          <w:b w:val="false"/>
-          <w:bCs w:val="false"/>
-        </w:rPr>
-      </w:r>
-    </w:p>
-    <w:p>
-      <w:pPr>
-        <w:pStyle w:val="Normal"/>
-        <w:jc w:val="left"/>
-        <w:rPr>
-          <w:b w:val="false"/>
-          <w:b w:val="false"/>
-          <w:bCs w:val="false"/>
-          <w:strike/>
-        </w:rPr>
-      </w:pPr>
-      <w:r>
-        <w:rPr>
-          <w:b w:val="false"/>
-          <w:bCs w:val="false"/>
-          <w:strike/>
-          <w:sz w:val="24"/>
-          <w:szCs w:val="24"/>
-        </w:rPr>
-        <w:t xml:space="preserve">One interpretation is a baseline defined by the mean of the microburst-microburst distribution. By making this assumption, we are essentially saying that the CDF is a superposition of some number of true coincident microbursts, out of which a 0.2 fraction of them are valid events from microbursts that are unrelated. </w:t>
-      </w:r>
-    </w:p>
-    <w:p>
-      <w:pPr>
-        <w:pStyle w:val="Normal"/>
-        <w:jc w:val="left"/>
-        <w:rPr>
-          <w:sz w:val="24"/>
-          <w:szCs w:val="24"/>
-        </w:rPr>
-      </w:pPr>
-      <w:r>
-        <w:rPr>
-          <w:b w:val="false"/>
-          <w:bCs w:val="false"/>
-          <w:strike/>
-        </w:rPr>
-      </w:r>
-    </w:p>
-    <w:p>
-      <w:pPr>
-        <w:pStyle w:val="Normal"/>
-        <w:jc w:val="left"/>
-        <w:rPr>
-          <w:b w:val="false"/>
-          <w:b w:val="false"/>
-          <w:bCs w:val="false"/>
-          <w:strike/>
-        </w:rPr>
-      </w:pPr>
-      <w:r>
-        <w:rPr>
-          <w:b w:val="false"/>
-          <w:bCs w:val="false"/>
-          <w:strike/>
+        <w:rPr/>
+      </w:pPr>
+      <w:r>
+        <w:rPr>
+          <w:b w:val="false"/>
+          <w:bCs w:val="false"/>
+          <w:sz w:val="24"/>
+          <w:szCs w:val="24"/>
+        </w:rPr>
+        <w:t xml:space="preserve">I need to </w:t>
+      </w:r>
+      <w:r>
+        <w:rPr>
+          <w:b w:val="false"/>
+          <w:bCs w:val="false"/>
+          <w:sz w:val="24"/>
+          <w:szCs w:val="24"/>
+        </w:rPr>
+        <w:t xml:space="preserve">somehow </w:t>
+      </w:r>
+      <w:r>
+        <w:rPr>
+          <w:b w:val="false"/>
+          <w:bCs w:val="false"/>
+          <w:sz w:val="24"/>
+          <w:szCs w:val="24"/>
+        </w:rPr>
+        <w:t xml:space="preserve">relate these values </w:t>
+      </w:r>
+      <w:r>
+        <w:rPr>
+          <w:b w:val="false"/>
+          <w:bCs w:val="false"/>
+          <w:sz w:val="24"/>
+          <w:szCs w:val="24"/>
+        </w:rPr>
+        <w:t>to the</w:t>
+      </w:r>
+      <w:r>
+        <w:rPr>
+          <w:b w:val="false"/>
+          <w:bCs w:val="false"/>
+          <w:sz w:val="24"/>
+          <w:szCs w:val="24"/>
+        </w:rPr>
+        <w:t xml:space="preserve"> statistical background that is present through </w:t>
+      </w:r>
+      <w:r>
+        <w:rPr>
+          <w:b w:val="false"/>
+          <w:bCs w:val="false"/>
+          <w:sz w:val="24"/>
+          <w:szCs w:val="24"/>
+        </w:rPr>
+        <w:t>the CDF</w:t>
+      </w:r>
+      <w:r>
+        <w:rPr>
+          <w:b w:val="false"/>
+          <w:bCs w:val="false"/>
+          <w:sz w:val="24"/>
+          <w:szCs w:val="24"/>
+        </w:rPr>
+        <w:t xml:space="preserve">. </w:t>
+      </w:r>
+      <w:r>
+        <w:rPr>
+          <w:b w:val="false"/>
+          <w:bCs w:val="false"/>
+          <w:sz w:val="24"/>
+          <w:szCs w:val="24"/>
+        </w:rPr>
+        <w:t>One option is I can take the mean of the microburst-microburst distribution and go from there. This would be easy and I can justify it as our highest possible baseline. I think we can do better. I am thinking that the true statistical baseline is a combination of the microburst-microburst and microbust-random fractions. For example, given a valid event in the CDF, it could have been two unrelated microbursts which had a 20% chance on average of being marked valid by my code. Also, a microburst CCd with random data has a 1% chance of being marked valid as well. Since both are probably happening, I think we need to consider the microburst duty cycle.</w:t>
+      </w:r>
+    </w:p>
+    <w:p>
+      <w:pPr>
+        <w:pStyle w:val="Normal"/>
+        <w:jc w:val="left"/>
+        <w:rPr>
+          <w:b w:val="false"/>
+          <w:b w:val="false"/>
+          <w:bCs w:val="false"/>
+          <w:sz w:val="24"/>
+          <w:szCs w:val="24"/>
+        </w:rPr>
+      </w:pPr>
+      <w:r>
+        <w:rPr/>
+      </w:r>
+    </w:p>
+    <w:p>
+      <w:pPr>
+        <w:pStyle w:val="Normal"/>
+        <w:jc w:val="left"/>
+        <w:rPr/>
+      </w:pPr>
+      <w:r>
+        <w:rPr>
+          <w:b w:val="false"/>
+          <w:bCs w:val="false"/>
+          <w:sz w:val="24"/>
+          <w:szCs w:val="24"/>
+          <w:highlight w:val="yellow"/>
+        </w:rPr>
+        <w:t>An idea to think through</w:t>
+      </w:r>
+      <w:r>
+        <w:rPr>
+          <w:b w:val="false"/>
+          <w:bCs w:val="false"/>
+          <w:sz w:val="24"/>
+          <w:szCs w:val="24"/>
+        </w:rPr>
+        <w:t xml:space="preserve">: </w:t>
+      </w:r>
+      <w:r>
+        <w:rPr>
+          <w:b w:val="false"/>
+          <w:bCs w:val="false"/>
+          <w:sz w:val="24"/>
+          <w:szCs w:val="24"/>
+        </w:rPr>
+        <w:t xml:space="preserve">I think the true statistical baseline is </w:t>
+      </w:r>
+      <w:r>
+        <w:rPr>
+          <w:b w:val="false"/>
+          <w:bCs w:val="false"/>
+          <w:sz w:val="24"/>
+          <w:szCs w:val="24"/>
+        </w:rPr>
+        <w:t>some</w:t>
+      </w:r>
+      <w:r>
+        <w:rPr>
+          <w:b w:val="false"/>
+          <w:bCs w:val="false"/>
+          <w:sz w:val="24"/>
+          <w:szCs w:val="24"/>
+        </w:rPr>
+        <w:t xml:space="preserve"> combination of the microburst-random and microburst-microburst fractions. I think we need to think of this in terms of conditional probability. </w:t>
+      </w:r>
+      <w:r>
+        <w:rPr>
+          <w:b w:val="false"/>
+          <w:bCs w:val="false"/>
+          <w:sz w:val="24"/>
+          <w:szCs w:val="24"/>
+        </w:rPr>
+        <w:t xml:space="preserve">I am looking for a statistical baseline which I represent as </w:t>
+      </w:r>
+      <w:r>
+        <w:rPr>
+          <w:b w:val="false"/>
+          <w:bCs w:val="false"/>
+          <w:sz w:val="24"/>
+          <w:szCs w:val="24"/>
+        </w:rPr>
+        <w:t>the probability of a non-coincident microburst (N</w:t>
+      </w:r>
+      <w:r>
+        <w:rPr>
+          <w:b w:val="false"/>
+          <w:bCs w:val="false"/>
+          <w:sz w:val="24"/>
+          <w:szCs w:val="24"/>
+        </w:rPr>
+        <w:t>C</w:t>
+      </w:r>
+      <w:r>
+        <w:rPr>
+          <w:b w:val="false"/>
+          <w:bCs w:val="false"/>
+          <w:sz w:val="24"/>
+          <w:szCs w:val="24"/>
+        </w:rPr>
+        <w:t>), given a valid event (V) i.e. P(N</w:t>
+      </w:r>
+      <w:r>
+        <w:rPr>
+          <w:b w:val="false"/>
+          <w:bCs w:val="false"/>
+          <w:sz w:val="24"/>
+          <w:szCs w:val="24"/>
+        </w:rPr>
+        <w:t>C</w:t>
+      </w:r>
+      <w:r>
+        <w:rPr>
+          <w:b w:val="false"/>
+          <w:bCs w:val="false"/>
+          <w:sz w:val="24"/>
+          <w:szCs w:val="24"/>
+        </w:rPr>
+        <w:t xml:space="preserve">|V). </w:t>
+      </w:r>
+      <w:r>
+        <w:rPr>
+          <w:b w:val="false"/>
+          <w:bCs w:val="false"/>
+          <w:sz w:val="24"/>
+          <w:szCs w:val="24"/>
+        </w:rPr>
+        <w:t xml:space="preserve">Note that a coincident microburst (CM) probability is 1 – N. </w:t>
+      </w:r>
+      <w:r>
+        <w:rPr>
+          <w:b w:val="false"/>
+          <w:bCs w:val="false"/>
           <w:sz w:val="24"/>
           <w:szCs w:val="24"/>
         </w:rPr>
@@ -961,111 +1296,136 @@
         <w:rPr>
           <w:b w:val="false"/>
           <w:bCs w:val="false"/>
-          <w:strike/>
-          <w:sz w:val="24"/>
-          <w:szCs w:val="24"/>
-        </w:rPr>
-        <w:t>20% of the events when we have a CC &gt; 0.8 in the CDF</w:t>
-      </w:r>
-    </w:p>
-    <w:p>
-      <w:pPr>
-        <w:pStyle w:val="Normal"/>
-        <w:jc w:val="left"/>
-        <w:rPr>
-          <w:sz w:val="24"/>
-          <w:szCs w:val="24"/>
-        </w:rPr>
-      </w:pPr>
-      <w:r>
-        <w:rPr>
-          <w:b w:val="false"/>
-          <w:bCs w:val="false"/>
-          <w:strike/>
-        </w:rPr>
-      </w:r>
-    </w:p>
-    <w:p>
-      <w:pPr>
-        <w:pStyle w:val="Normal"/>
-        <w:jc w:val="left"/>
-        <w:rPr>
-          <w:b w:val="false"/>
-          <w:b w:val="false"/>
-          <w:bCs w:val="false"/>
-          <w:strike/>
-        </w:rPr>
-      </w:pPr>
-      <w:r>
-        <w:rPr>
-          <w:b w:val="false"/>
-          <w:bCs w:val="false"/>
-          <w:strike/>
-          <w:sz w:val="24"/>
-          <w:szCs w:val="24"/>
-        </w:rPr>
-        <w:t xml:space="preserve">One thing to consider is that </w:t>
-      </w:r>
-    </w:p>
-    <w:p>
-      <w:pPr>
-        <w:pStyle w:val="Normal"/>
-        <w:jc w:val="left"/>
-        <w:rPr>
-          <w:b w:val="false"/>
-          <w:b w:val="false"/>
-          <w:bCs w:val="false"/>
-          <w:strike/>
-        </w:rPr>
-      </w:pPr>
-      <w:r>
-        <w:rPr>
-          <w:b w:val="false"/>
-          <w:bCs w:val="false"/>
-          <w:strike/>
+          <w:sz w:val="24"/>
+          <w:szCs w:val="24"/>
+        </w:rPr>
+        <w:t>I</w:t>
+      </w:r>
+      <w:r>
+        <w:rPr>
+          <w:b w:val="false"/>
+          <w:bCs w:val="false"/>
+          <w:sz w:val="24"/>
+          <w:szCs w:val="24"/>
+        </w:rPr>
+        <w:t xml:space="preserve"> have the probability of </w:t>
+      </w:r>
+      <w:r>
+        <w:rPr>
+          <w:b w:val="false"/>
+          <w:bCs w:val="false"/>
+          <w:sz w:val="24"/>
+          <w:szCs w:val="24"/>
+        </w:rPr>
+        <w:t>V</w:t>
+      </w:r>
+      <w:r>
+        <w:rPr>
+          <w:b w:val="false"/>
+          <w:bCs w:val="false"/>
+          <w:sz w:val="24"/>
+          <w:szCs w:val="24"/>
+        </w:rPr>
+        <w:t xml:space="preserve"> given </w:t>
+      </w:r>
+      <w:r>
+        <w:rPr>
+          <w:b w:val="false"/>
+          <w:bCs w:val="false"/>
+          <w:sz w:val="24"/>
+          <w:szCs w:val="24"/>
+        </w:rPr>
+        <w:t>NC</w:t>
+      </w:r>
+      <w:r>
+        <w:rPr>
+          <w:b w:val="false"/>
+          <w:bCs w:val="false"/>
+          <w:sz w:val="24"/>
+          <w:szCs w:val="24"/>
+        </w:rPr>
+        <w:t xml:space="preserve">, </w:t>
+      </w:r>
+      <w:r>
+        <w:rPr>
+          <w:b w:val="false"/>
+          <w:bCs w:val="false"/>
+          <w:sz w:val="24"/>
+          <w:szCs w:val="24"/>
+        </w:rPr>
+        <w:t>i.e.</w:t>
+      </w:r>
+      <w:r>
+        <w:rPr>
+          <w:b w:val="false"/>
+          <w:bCs w:val="false"/>
+          <w:sz w:val="24"/>
+          <w:szCs w:val="24"/>
+        </w:rPr>
+        <w:t xml:space="preserve"> P(V|N</w:t>
+      </w:r>
+      <w:r>
+        <w:rPr>
+          <w:b w:val="false"/>
+          <w:bCs w:val="false"/>
+          <w:sz w:val="24"/>
+          <w:szCs w:val="24"/>
+        </w:rPr>
+        <w:t>C</w:t>
+      </w:r>
+      <w:r>
+        <w:rPr>
+          <w:b w:val="false"/>
+          <w:bCs w:val="false"/>
+          <w:sz w:val="24"/>
+          <w:szCs w:val="24"/>
+        </w:rPr>
+        <w:t xml:space="preserve">) = 0.2 and the probability </w:t>
+      </w:r>
+      <w:r>
+        <w:rPr>
+          <w:b w:val="false"/>
+          <w:bCs w:val="false"/>
+          <w:sz w:val="24"/>
+          <w:szCs w:val="24"/>
+        </w:rPr>
+        <w:t>of V</w:t>
+      </w:r>
+      <w:r>
+        <w:rPr>
+          <w:b w:val="false"/>
+          <w:bCs w:val="false"/>
+          <w:sz w:val="24"/>
+          <w:szCs w:val="24"/>
+        </w:rPr>
+        <w:t xml:space="preserve"> given a random event (R), P(V|R) = 0.01. I am starting to </w:t>
+      </w:r>
+      <w:r>
+        <w:rPr>
+          <w:b w:val="false"/>
+          <w:bCs w:val="false"/>
+          <w:sz w:val="24"/>
+          <w:szCs w:val="24"/>
+        </w:rPr>
+        <w:t>slowly piece this together and it smells like Bayes theorem. If that is the case, then we need to know P(NC), the microburst occurrence frequency. For this we could do this ourselves or lazily refer to other papers e.g. Paul’s 2003 paper on SAMPEX microbursts to get the microburst occurrence frequency.</w:t>
+      </w:r>
+      <w:r>
+        <w:rPr>
+          <w:b w:val="false"/>
+          <w:bCs w:val="false"/>
           <w:sz w:val="24"/>
           <w:szCs w:val="24"/>
         </w:rPr>
         <w:t xml:space="preserve"> </w:t>
       </w:r>
-    </w:p>
-    <w:p>
-      <w:pPr>
-        <w:pStyle w:val="Normal"/>
-        <w:jc w:val="left"/>
-        <w:rPr>
-          <w:sz w:val="24"/>
-          <w:szCs w:val="24"/>
-        </w:rPr>
-      </w:pPr>
-      <w:r>
-        <w:rPr>
-          <w:b w:val="false"/>
-          <w:bCs w:val="false"/>
-          <w:strike/>
-        </w:rPr>
-      </w:r>
-    </w:p>
-    <w:p>
-      <w:pPr>
-        <w:pStyle w:val="Normal"/>
-        <w:jc w:val="left"/>
-        <w:rPr>
-          <w:b w:val="false"/>
-          <w:b w:val="false"/>
-          <w:bCs w:val="false"/>
-          <w:strike/>
-        </w:rPr>
-      </w:pPr>
-      <w:r>
-        <w:rPr>
-          <w:b w:val="false"/>
-          <w:bCs w:val="false"/>
-          <w:strike/>
-          <w:sz w:val="24"/>
-          <w:szCs w:val="24"/>
-        </w:rPr>
-        <w:t xml:space="preserve">in the scenario where I am CCing only microbursts against other unrelated microbursts. </w:t>
+      <w:r>
+        <w:rPr>
+          <w:b w:val="false"/>
+          <w:bCs w:val="false"/>
+          <w:sz w:val="24"/>
+          <w:szCs w:val="24"/>
+        </w:rPr>
+        <w:t>Thoughts?</w:t>
       </w:r>
     </w:p>
     <w:sectPr>
@@ -1499,6 +1859,70 @@
       <w:rFonts w:cs="OpenSymbol"/>
     </w:rPr>
   </w:style>
+  <w:style w:type="character" w:styleId="ListLabel19">
+    <w:name w:val="ListLabel 19"/>
+    <w:qFormat/>
+    <w:rPr>
+      <w:rFonts w:cs="OpenSymbol"/>
+      <w:sz w:val="24"/>
+    </w:rPr>
+  </w:style>
+  <w:style w:type="character" w:styleId="ListLabel20">
+    <w:name w:val="ListLabel 20"/>
+    <w:qFormat/>
+    <w:rPr>
+      <w:rFonts w:cs="OpenSymbol"/>
+    </w:rPr>
+  </w:style>
+  <w:style w:type="character" w:styleId="ListLabel21">
+    <w:name w:val="ListLabel 21"/>
+    <w:qFormat/>
+    <w:rPr>
+      <w:rFonts w:cs="OpenSymbol"/>
+    </w:rPr>
+  </w:style>
+  <w:style w:type="character" w:styleId="ListLabel22">
+    <w:name w:val="ListLabel 22"/>
+    <w:qFormat/>
+    <w:rPr>
+      <w:rFonts w:cs="OpenSymbol"/>
+    </w:rPr>
+  </w:style>
+  <w:style w:type="character" w:styleId="ListLabel23">
+    <w:name w:val="ListLabel 23"/>
+    <w:qFormat/>
+    <w:rPr>
+      <w:rFonts w:cs="OpenSymbol"/>
+    </w:rPr>
+  </w:style>
+  <w:style w:type="character" w:styleId="ListLabel24">
+    <w:name w:val="ListLabel 24"/>
+    <w:qFormat/>
+    <w:rPr>
+      <w:rFonts w:cs="OpenSymbol"/>
+    </w:rPr>
+  </w:style>
+  <w:style w:type="character" w:styleId="ListLabel25">
+    <w:name w:val="ListLabel 25"/>
+    <w:qFormat/>
+    <w:rPr>
+      <w:rFonts w:cs="OpenSymbol"/>
+    </w:rPr>
+  </w:style>
+  <w:style w:type="character" w:styleId="ListLabel26">
+    <w:name w:val="ListLabel 26"/>
+    <w:qFormat/>
+    <w:rPr>
+      <w:rFonts w:cs="OpenSymbol"/>
+    </w:rPr>
+  </w:style>
+  <w:style w:type="character" w:styleId="ListLabel27">
+    <w:name w:val="ListLabel 27"/>
+    <w:qFormat/>
+    <w:rPr>
+      <w:rFonts w:cs="OpenSymbol"/>
+    </w:rPr>
+  </w:style>
   <w:style w:type="paragraph" w:styleId="Heading">
     <w:name w:val="Heading"/>
     <w:basedOn w:val="Normal"/>

</xml_diff>